<commit_message>
update metadata and one fig
</commit_message>
<xml_diff>
--- a/NoLakeLeftBehind_metadata.docx
+++ b/NoLakeLeftBehind_metadata.docx
@@ -770,13 +770,14 @@
               </w:rPr>
             </w:pPr>
             <w:r>
-              <w:t>In 2010, the Convention on Biological Diversity stated that by 2020 "at least 17 percent of terrestrial and inland water areas, and 10 percent of coastal and marine areas, especially areas of particular importance for biodiversity and ecosystem services, are conserved through effectively and equitably managed, ecologically representative and well connected systems of protected areas and other effective area-based conservation measures, and integrated into the wider landscapes and seascapes." (Aichi target 11)</w:t>
-            </w:r>
-            <w:r>
-              <w:t xml:space="preserve">. This repository contains data and analysis scripts to assess lake protection in the continental US. </w:t>
-            </w:r>
-            <w:bookmarkStart w:id="0" w:name="_GoBack"/>
-            <w:bookmarkEnd w:id="0"/>
+              <w:t>In 2010, the Convention on Biological Diversity stated that by 2020 "at least 17 percent of terrestrial and inland water areas, and 10 percent of coastal and marine areas, especially areas of particular importance for biodiversity and ecosystem services, are conserved through effectively and equitably managed, ecologically representative and well connected systems of protected areas and other effective area-based conservation measures, and integrated into the wider landscapes and seascapes." (Aichi target 11). This repository contains data and analysis scripts to assess lake protection in the continental US</w:t>
+            </w:r>
+            <w:r>
+              <w:t xml:space="preserve"> with respect to these conservation targets</w:t>
+            </w:r>
+            <w:r>
+              <w:t xml:space="preserve">. </w:t>
+            </w:r>
           </w:p>
         </w:tc>
       </w:tr>
@@ -1963,7 +1964,31 @@
               <w:rPr>
                 <w:rFonts w:asciiTheme="minorHAnsi" w:hAnsiTheme="minorHAnsi"/>
               </w:rPr>
-              <w:t xml:space="preserve">Protected lakes were identified using the US Protected Areas Database (PADUS v 1.4). Lake protection was analyzed across ecoregions used by the US Environmental Protection Agency’s National Aquatic Resource Survey. Characteristics of protected lakes were quantified using catchment data from </w:t>
+              <w:t>Protected lakes were identified using the US Protected Areas Database (PADUS v</w:t>
+            </w:r>
+            <w:r>
+              <w:rPr>
+                <w:rFonts w:asciiTheme="minorHAnsi" w:hAnsiTheme="minorHAnsi"/>
+              </w:rPr>
+              <w:t>.</w:t>
+            </w:r>
+            <w:r>
+              <w:rPr>
+                <w:rFonts w:asciiTheme="minorHAnsi" w:hAnsiTheme="minorHAnsi"/>
+              </w:rPr>
+              <w:t xml:space="preserve"> 1.4). Lake protection was analyzed across </w:t>
+            </w:r>
+            <w:r>
+              <w:rPr>
+                <w:rFonts w:asciiTheme="minorHAnsi" w:hAnsiTheme="minorHAnsi"/>
+              </w:rPr>
+              <w:t xml:space="preserve">US states </w:t>
+            </w:r>
+            <w:r>
+              <w:rPr>
+                <w:rFonts w:asciiTheme="minorHAnsi" w:hAnsiTheme="minorHAnsi"/>
+              </w:rPr>
+              <w:t xml:space="preserve">ecoregions used by the US Environmental Protection Agency’s National Aquatic Resource Survey. Characteristics of protected lakes were quantified using catchment data from </w:t>
             </w:r>
             <w:proofErr w:type="spellStart"/>
             <w:r>
@@ -2041,7 +2066,23 @@
                 <w:sz w:val="22"/>
                 <w:szCs w:val="22"/>
               </w:rPr>
-              <w:t>This analysis was based on existing data. See final table for R code descriptions. Additional details are embedded within individual scripts.</w:t>
+              <w:t>This analysis was based on existing data. See final table</w:t>
+            </w:r>
+            <w:r>
+              <w:rPr>
+                <w:rFonts w:asciiTheme="minorHAnsi" w:hAnsiTheme="minorHAnsi"/>
+                <w:sz w:val="22"/>
+                <w:szCs w:val="22"/>
+              </w:rPr>
+              <w:t xml:space="preserve"> in this document</w:t>
+            </w:r>
+            <w:r>
+              <w:rPr>
+                <w:rFonts w:asciiTheme="minorHAnsi" w:hAnsiTheme="minorHAnsi"/>
+                <w:sz w:val="22"/>
+                <w:szCs w:val="22"/>
+              </w:rPr>
+              <w:t xml:space="preserve"> for R code descriptions. Additional details are embedded within individual scripts.</w:t>
             </w:r>
           </w:p>
         </w:tc>
@@ -2858,7 +2899,7 @@
                 <w:color w:val="000000"/>
                 <w:sz w:val="20"/>
               </w:rPr>
-              <w:t xml:space="preserve">lake (drainage lake/stream), </w:t>
+              <w:t xml:space="preserve">lake (drainage </w:t>
             </w:r>
             <w:r>
               <w:rPr>
@@ -2866,6 +2907,15 @@
                 <w:color w:val="000000"/>
                 <w:sz w:val="20"/>
               </w:rPr>
+              <w:lastRenderedPageBreak/>
+              <w:t xml:space="preserve">lake/stream), </w:t>
+            </w:r>
+            <w:r>
+              <w:rPr>
+                <w:rFonts w:asciiTheme="minorHAnsi" w:hAnsiTheme="minorHAnsi" w:cstheme="minorHAnsi"/>
+                <w:color w:val="000000"/>
+                <w:sz w:val="20"/>
+              </w:rPr>
               <w:t>lakes with infl</w:t>
             </w:r>
             <w:r>
@@ -2874,16 +2924,7 @@
                 <w:color w:val="000000"/>
                 <w:sz w:val="20"/>
               </w:rPr>
-              <w:t xml:space="preserve">ow </w:t>
-            </w:r>
-            <w:r>
-              <w:rPr>
-                <w:rFonts w:asciiTheme="minorHAnsi" w:hAnsiTheme="minorHAnsi" w:cstheme="minorHAnsi"/>
-                <w:color w:val="000000"/>
-                <w:sz w:val="20"/>
-              </w:rPr>
-              <w:lastRenderedPageBreak/>
-              <w:t xml:space="preserve">streams (drainage stream),  </w:t>
+              <w:t xml:space="preserve">ow streams (drainage stream),  </w:t>
             </w:r>
             <w:r>
               <w:rPr>
@@ -3953,7 +3994,15 @@
                 <w:rFonts w:asciiTheme="minorHAnsi" w:hAnsiTheme="minorHAnsi"/>
                 <w:sz w:val="20"/>
               </w:rPr>
-              <w:t>Number of protected lakes based on full catchments occurring in strictly protected areas</w:t>
+              <w:t xml:space="preserve">Number of protected lakes based on full catchments occurring in strictly </w:t>
+            </w:r>
+            <w:r>
+              <w:rPr>
+                <w:rFonts w:asciiTheme="minorHAnsi" w:hAnsiTheme="minorHAnsi"/>
+                <w:sz w:val="20"/>
+              </w:rPr>
+              <w:lastRenderedPageBreak/>
+              <w:t>protected areas</w:t>
             </w:r>
           </w:p>
         </w:tc>
@@ -4050,7 +4099,6 @@
                 <w:rFonts w:asciiTheme="minorHAnsi" w:hAnsiTheme="minorHAnsi"/>
                 <w:sz w:val="20"/>
               </w:rPr>
-              <w:lastRenderedPageBreak/>
               <w:t>ProtectedLakes_gap3_Cat100</w:t>
             </w:r>
           </w:p>
@@ -4670,7 +4718,7 @@
                 <w:sz w:val="20"/>
                 <w:szCs w:val="20"/>
               </w:rPr>
-              <w:t xml:space="preserve">Proportion of lakes protected based on full catchments occurring in </w:t>
+              <w:t xml:space="preserve">Proportion of lakes protected based on full </w:t>
             </w:r>
             <w:r>
               <w:rPr>
@@ -4679,7 +4727,7 @@
                 <w:szCs w:val="20"/>
               </w:rPr>
               <w:lastRenderedPageBreak/>
-              <w:t>multi-use areas</w:t>
+              <w:t>catchments occurring in multi-use areas</w:t>
             </w:r>
           </w:p>
         </w:tc>
@@ -5652,7 +5700,15 @@
                 <w:rFonts w:asciiTheme="minorHAnsi" w:hAnsiTheme="minorHAnsi"/>
                 <w:sz w:val="20"/>
               </w:rPr>
-              <w:t>Number of protected lakes based on full catchments occurring in strictly protected areas</w:t>
+              <w:t xml:space="preserve">Number of protected lakes based on full catchments occurring in strictly </w:t>
+            </w:r>
+            <w:r>
+              <w:rPr>
+                <w:rFonts w:asciiTheme="minorHAnsi" w:hAnsiTheme="minorHAnsi"/>
+                <w:sz w:val="20"/>
+              </w:rPr>
+              <w:lastRenderedPageBreak/>
+              <w:t>protected areas</w:t>
             </w:r>
           </w:p>
         </w:tc>
@@ -5749,7 +5805,6 @@
                 <w:rFonts w:asciiTheme="minorHAnsi" w:hAnsiTheme="minorHAnsi"/>
                 <w:sz w:val="20"/>
               </w:rPr>
-              <w:lastRenderedPageBreak/>
               <w:t>ProtectedLakes_gap3_Cat100</w:t>
             </w:r>
           </w:p>
@@ -6369,7 +6424,7 @@
                 <w:sz w:val="20"/>
                 <w:szCs w:val="20"/>
               </w:rPr>
-              <w:t xml:space="preserve">Proportion of lakes protected based on full catchments occurring in </w:t>
+              <w:t xml:space="preserve">Proportion of lakes protected based on full </w:t>
             </w:r>
             <w:r>
               <w:rPr>
@@ -6378,7 +6433,7 @@
                 <w:szCs w:val="20"/>
               </w:rPr>
               <w:lastRenderedPageBreak/>
-              <w:t>multi-use areas</w:t>
+              <w:t>catchments occurring in multi-use areas</w:t>
             </w:r>
           </w:p>
         </w:tc>
@@ -7367,7 +7422,7 @@
                 <w:sz w:val="20"/>
                 <w:szCs w:val="20"/>
               </w:rPr>
-              <w:t xml:space="preserve">number and proportion (in parentheses) of protected lakes based on full catchments </w:t>
+              <w:t xml:space="preserve">number and proportion (in parentheses) of protected </w:t>
             </w:r>
             <w:r>
               <w:rPr>
@@ -7376,7 +7431,7 @@
                 <w:szCs w:val="20"/>
               </w:rPr>
               <w:lastRenderedPageBreak/>
-              <w:t>occurring in strictly protected areas</w:t>
+              <w:t>lakes based on full catchments occurring in strictly protected areas</w:t>
             </w:r>
           </w:p>
         </w:tc>
@@ -8337,6 +8392,7 @@
                 <w:rFonts w:asciiTheme="minorHAnsi" w:hAnsiTheme="minorHAnsi"/>
                 <w:sz w:val="20"/>
               </w:rPr>
+              <w:lastRenderedPageBreak/>
               <w:t>Multi_ctr</w:t>
             </w:r>
             <w:proofErr w:type="spellEnd"/>
@@ -8361,16 +8417,7 @@
                 <w:sz w:val="20"/>
                 <w:szCs w:val="20"/>
               </w:rPr>
-              <w:t xml:space="preserve">number and proportion (in parentheses) of protected </w:t>
-            </w:r>
-            <w:r>
-              <w:rPr>
-                <w:rFonts w:asciiTheme="minorHAnsi" w:hAnsiTheme="minorHAnsi" w:cstheme="minorHAnsi"/>
-                <w:sz w:val="20"/>
-                <w:szCs w:val="20"/>
-              </w:rPr>
-              <w:lastRenderedPageBreak/>
-              <w:t>lakes based on lake centroids occurring in multi-use areas</w:t>
+              <w:t>number and proportion (in parentheses) of protected lakes based on lake centroids occurring in multi-use areas</w:t>
             </w:r>
           </w:p>
         </w:tc>
@@ -9113,7 +9160,7 @@
                 <w:sz w:val="20"/>
                 <w:szCs w:val="20"/>
               </w:rPr>
-              <w:t xml:space="preserve"> NHD lake ID; used to link to lakes from the National Hydrography </w:t>
+              <w:t xml:space="preserve"> NHD lake ID; used to </w:t>
             </w:r>
             <w:r>
               <w:rPr>
@@ -9122,7 +9169,7 @@
                 <w:szCs w:val="20"/>
               </w:rPr>
               <w:lastRenderedPageBreak/>
-              <w:t>Dataset plus v2 (NHD).</w:t>
+              <w:t>link to lakes from the National Hydrography Dataset plus v2 (NHD).</w:t>
             </w:r>
           </w:p>
         </w:tc>
@@ -9474,6 +9521,16 @@
                 <w:szCs w:val="20"/>
               </w:rPr>
             </w:pPr>
+            <w:r>
+              <w:rPr>
+                <w:rFonts w:asciiTheme="minorHAnsi" w:hAnsiTheme="minorHAnsi" w:cstheme="minorHAnsi"/>
+                <w:sz w:val="20"/>
+                <w:szCs w:val="20"/>
+              </w:rPr>
+              <w:t>NA</w:t>
+            </w:r>
+            <w:bookmarkStart w:id="0" w:name="_GoBack"/>
+            <w:bookmarkEnd w:id="0"/>
           </w:p>
         </w:tc>
       </w:tr>
@@ -9831,6 +9888,7 @@
                 <w:sz w:val="20"/>
                 <w:szCs w:val="20"/>
               </w:rPr>
+              <w:lastRenderedPageBreak/>
               <w:t>PctGAP_Status2Cat</w:t>
             </w:r>
           </w:p>
@@ -9966,7 +10024,6 @@
                 <w:sz w:val="20"/>
                 <w:szCs w:val="20"/>
               </w:rPr>
-              <w:lastRenderedPageBreak/>
               <w:t>PctGAP_Status3Cat</w:t>
             </w:r>
           </w:p>
@@ -11259,6 +11316,7 @@
                 <w:sz w:val="20"/>
                 <w:szCs w:val="20"/>
               </w:rPr>
+              <w:lastRenderedPageBreak/>
               <w:t>WSA9_NAME</w:t>
             </w:r>
           </w:p>
@@ -12368,24 +12426,7 @@
                 <w:sz w:val="20"/>
                 <w:szCs w:val="20"/>
               </w:rPr>
-              <w:t>GAP status 2: managed for biodiversity – disturbance events suppressed (strict protection)</w:t>
-            </w:r>
-          </w:p>
-          <w:p>
-            <w:pPr>
-              <w:rPr>
-                <w:rFonts w:asciiTheme="minorHAnsi" w:hAnsiTheme="minorHAnsi" w:cstheme="minorHAnsi"/>
-                <w:sz w:val="20"/>
-                <w:szCs w:val="20"/>
-              </w:rPr>
-            </w:pPr>
-            <w:r>
-              <w:rPr>
-                <w:rFonts w:asciiTheme="minorHAnsi" w:hAnsiTheme="minorHAnsi" w:cstheme="minorHAnsi"/>
-                <w:sz w:val="20"/>
-                <w:szCs w:val="20"/>
-              </w:rPr>
-              <w:t xml:space="preserve">GAP status 3: managed for multiple uses – subject to </w:t>
+              <w:t xml:space="preserve">GAP status 2: managed for biodiversity – disturbance events suppressed </w:t>
             </w:r>
             <w:r>
               <w:rPr>
@@ -12394,7 +12435,24 @@
                 <w:szCs w:val="20"/>
               </w:rPr>
               <w:lastRenderedPageBreak/>
-              <w:t>extractive (e.g. mining or logging) or OHV use</w:t>
+              <w:t>(strict protection)</w:t>
+            </w:r>
+          </w:p>
+          <w:p>
+            <w:pPr>
+              <w:rPr>
+                <w:rFonts w:asciiTheme="minorHAnsi" w:hAnsiTheme="minorHAnsi" w:cstheme="minorHAnsi"/>
+                <w:sz w:val="20"/>
+                <w:szCs w:val="20"/>
+              </w:rPr>
+            </w:pPr>
+            <w:r>
+              <w:rPr>
+                <w:rFonts w:asciiTheme="minorHAnsi" w:hAnsiTheme="minorHAnsi" w:cstheme="minorHAnsi"/>
+                <w:sz w:val="20"/>
+                <w:szCs w:val="20"/>
+              </w:rPr>
+              <w:t>GAP status 3: managed for multiple uses – subject to extractive (e.g. mining or logging) or OHV use</w:t>
             </w:r>
           </w:p>
         </w:tc>
@@ -13685,6 +13743,7 @@
                 <w:sz w:val="20"/>
                 <w:szCs w:val="20"/>
               </w:rPr>
+              <w:lastRenderedPageBreak/>
               <w:t>ElevCat</w:t>
             </w:r>
             <w:proofErr w:type="spellEnd"/>
@@ -13984,7 +14043,6 @@
                 <w:sz w:val="20"/>
                 <w:szCs w:val="20"/>
               </w:rPr>
-              <w:lastRenderedPageBreak/>
               <w:t>PctTotalForest2011Cat</w:t>
             </w:r>
           </w:p>
@@ -15189,7 +15247,16 @@
                 <w:sz w:val="20"/>
                 <w:szCs w:val="20"/>
               </w:rPr>
-              <w:t xml:space="preserve">/total inflow) (2003) (%) (from </w:t>
+              <w:t xml:space="preserve">/total inflow) </w:t>
+            </w:r>
+            <w:r>
+              <w:rPr>
+                <w:rFonts w:asciiTheme="minorHAnsi" w:hAnsiTheme="minorHAnsi" w:cstheme="minorHAnsi"/>
+                <w:sz w:val="20"/>
+                <w:szCs w:val="20"/>
+              </w:rPr>
+              <w:lastRenderedPageBreak/>
+              <w:t xml:space="preserve">(2003) (%) (from </w:t>
             </w:r>
             <w:proofErr w:type="spellStart"/>
             <w:r>
@@ -15239,6 +15306,7 @@
                 <w:sz w:val="20"/>
                 <w:szCs w:val="20"/>
               </w:rPr>
+              <w:lastRenderedPageBreak/>
               <w:t>%</w:t>
             </w:r>
           </w:p>
@@ -15329,7 +15397,6 @@
                 <w:sz w:val="20"/>
                 <w:szCs w:val="20"/>
               </w:rPr>
-              <w:lastRenderedPageBreak/>
               <w:t>SN_2008Cat</w:t>
             </w:r>
           </w:p>
@@ -17016,7 +17083,17 @@
                   <w:sz w:val="20"/>
                   <w:szCs w:val="20"/>
                 </w:rPr>
-                <w:t>https://www.usgs.gov/core-science-systems/science-analytics-and-synthesis/gap/science/pad-us-data-overview?qt-science_center_objects=0#qt-science_center_objects</w:t>
+                <w:t>https://www.usgs.gov/core-science-systems/science-analytics-and-synthesis/gap/science/pad-us-data-</w:t>
+              </w:r>
+              <w:r>
+                <w:rPr>
+                  <w:rStyle w:val="Hyperlink"/>
+                  <w:rFonts w:asciiTheme="minorHAnsi" w:hAnsiTheme="minorHAnsi" w:cstheme="minorHAnsi"/>
+                  <w:sz w:val="20"/>
+                  <w:szCs w:val="20"/>
+                </w:rPr>
+                <w:lastRenderedPageBreak/>
+                <w:t>overview?qt-science_center_objects=0#qt-science_center_objects</w:t>
               </w:r>
             </w:hyperlink>
             <w:r>
@@ -17048,6 +17125,7 @@
                 <w:sz w:val="20"/>
                 <w:szCs w:val="20"/>
               </w:rPr>
+              <w:lastRenderedPageBreak/>
               <w:t>US Geological Survey</w:t>
             </w:r>
           </w:p>
@@ -18227,7 +18305,7 @@
         <w:noProof/>
         <w:color w:val="4F81BD" w:themeColor="accent1"/>
       </w:rPr>
-      <w:t>16</w:t>
+      <w:t>2</w:t>
     </w:r>
     <w:r>
       <w:rPr>
@@ -19402,7 +19480,7 @@
 </file>
 
 <file path=customXml/itemProps1.xml><?xml version="1.0" encoding="utf-8"?>
-<ds:datastoreItem xmlns:ds="http://schemas.openxmlformats.org/officeDocument/2006/customXml" ds:itemID="{CFE7EB74-CA6B-4F6A-A98A-BE000B785205}">
+<ds:datastoreItem xmlns:ds="http://schemas.openxmlformats.org/officeDocument/2006/customXml" ds:itemID="{2E717AAD-0A27-4AF1-9AC1-E9D71A162B86}">
   <ds:schemaRefs>
     <ds:schemaRef ds:uri="http://schemas.openxmlformats.org/officeDocument/2006/bibliography"/>
   </ds:schemaRefs>

</xml_diff>

<commit_message>
add logit to code table in metadata
</commit_message>
<xml_diff>
--- a/NoLakeLeftBehind_metadata.docx
+++ b/NoLakeLeftBehind_metadata.docx
@@ -747,8 +747,6 @@
               </w:rPr>
               <w:t>, but they will be part of the final archival.</w:t>
             </w:r>
-            <w:bookmarkStart w:id="0" w:name="_GoBack"/>
-            <w:bookmarkEnd w:id="0"/>
           </w:p>
         </w:tc>
       </w:tr>
@@ -18058,8 +18056,20 @@
                 <w:sz w:val="20"/>
                 <w:szCs w:val="20"/>
               </w:rPr>
-              <w:t>NICK PLACEHOLDER</w:t>
-            </w:r>
+              <w:t xml:space="preserve">Logistic </w:t>
+            </w:r>
+            <w:proofErr w:type="spellStart"/>
+            <w:r>
+              <w:rPr>
+                <w:rStyle w:val="Strong"/>
+                <w:rFonts w:asciiTheme="minorHAnsi" w:hAnsiTheme="minorHAnsi" w:cstheme="minorHAnsi"/>
+                <w:bCs/>
+                <w:sz w:val="20"/>
+                <w:szCs w:val="20"/>
+              </w:rPr>
+              <w:t>regression.R</w:t>
+            </w:r>
+            <w:proofErr w:type="spellEnd"/>
           </w:p>
         </w:tc>
         <w:tc>
@@ -18081,7 +18091,17 @@
                 <w:sz w:val="20"/>
                 <w:szCs w:val="20"/>
               </w:rPr>
-              <w:t>Logistic regression for characteristics of protected lakes across ecoregions</w:t>
+              <w:t>Logistic regression for characteristics of protecte</w:t>
+            </w:r>
+            <w:bookmarkStart w:id="0" w:name="_GoBack"/>
+            <w:bookmarkEnd w:id="0"/>
+            <w:r>
+              <w:rPr>
+                <w:rFonts w:asciiTheme="minorHAnsi" w:hAnsiTheme="minorHAnsi" w:cstheme="minorHAnsi"/>
+                <w:sz w:val="20"/>
+                <w:szCs w:val="20"/>
+              </w:rPr>
+              <w:t>d lakes across ecoregions</w:t>
             </w:r>
           </w:p>
         </w:tc>
@@ -18316,7 +18336,7 @@
         <w:noProof/>
         <w:color w:val="4F81BD" w:themeColor="accent1"/>
       </w:rPr>
-      <w:t>2</w:t>
+      <w:t>16</w:t>
     </w:r>
     <w:r>
       <w:rPr>
@@ -19491,7 +19511,7 @@
 </file>
 
 <file path=customXml/itemProps1.xml><?xml version="1.0" encoding="utf-8"?>
-<ds:datastoreItem xmlns:ds="http://schemas.openxmlformats.org/officeDocument/2006/customXml" ds:itemID="{A4CD1F03-866C-4EFF-8665-97A3AD73FA30}">
+<ds:datastoreItem xmlns:ds="http://schemas.openxmlformats.org/officeDocument/2006/customXml" ds:itemID="{2A8CD12D-D2DC-48E1-BBAB-45FFAD52CEC2}">
   <ds:schemaRefs>
     <ds:schemaRef ds:uri="http://schemas.openxmlformats.org/officeDocument/2006/bibliography"/>
   </ds:schemaRefs>

</xml_diff>

<commit_message>
add zipped files to metadata doc
</commit_message>
<xml_diff>
--- a/NoLakeLeftBehind_metadata.docx
+++ b/NoLakeLeftBehind_metadata.docx
@@ -297,8 +297,6 @@
               </w:rPr>
               <w:t xml:space="preserve">. </w:t>
             </w:r>
-            <w:bookmarkStart w:id="0" w:name="_GoBack"/>
-            <w:bookmarkEnd w:id="0"/>
           </w:p>
         </w:tc>
       </w:tr>
@@ -9680,6 +9678,31 @@
         </w:rPr>
         <w:t>).</w:t>
       </w:r>
+      <w:r>
+        <w:rPr>
+          <w:rFonts w:ascii="Times New Roman" w:hAnsi="Times New Roman"/>
+          <w:i/>
+        </w:rPr>
+        <w:t xml:space="preserve"> The zipped directory LakeCat_csv.7z contains the original </w:t>
+      </w:r>
+      <w:proofErr w:type="spellStart"/>
+      <w:r>
+        <w:rPr>
+          <w:rFonts w:ascii="Times New Roman" w:hAnsi="Times New Roman"/>
+          <w:i/>
+        </w:rPr>
+        <w:t>LakeCat</w:t>
+      </w:r>
+      <w:proofErr w:type="spellEnd"/>
+      <w:r>
+        <w:rPr>
+          <w:rFonts w:ascii="Times New Roman" w:hAnsi="Times New Roman"/>
+          <w:i/>
+        </w:rPr>
+        <w:t xml:space="preserve"> tables.</w:t>
+      </w:r>
+      <w:bookmarkStart w:id="0" w:name="_GoBack"/>
+      <w:bookmarkEnd w:id="0"/>
     </w:p>
     <w:p>
       <w:pPr>
@@ -10103,7 +10126,16 @@
                 <w:sz w:val="20"/>
                 <w:szCs w:val="20"/>
               </w:rPr>
-              <w:t>GAP status 3: managed for multiple uses – subject to extractive (e.g. mining or logging) or OHV use</w:t>
+              <w:t xml:space="preserve">GAP status 3: managed for multiple uses – subject to extractive (e.g. mining </w:t>
+            </w:r>
+            <w:r>
+              <w:rPr>
+                <w:rFonts w:asciiTheme="minorHAnsi" w:hAnsiTheme="minorHAnsi" w:cstheme="minorHAnsi"/>
+                <w:sz w:val="20"/>
+                <w:szCs w:val="20"/>
+              </w:rPr>
+              <w:lastRenderedPageBreak/>
+              <w:t>or logging) or OHV use</w:t>
             </w:r>
           </w:p>
         </w:tc>
@@ -10126,6 +10158,7 @@
                 <w:sz w:val="20"/>
                 <w:szCs w:val="20"/>
               </w:rPr>
+              <w:lastRenderedPageBreak/>
               <w:t>Numeric</w:t>
             </w:r>
           </w:p>
@@ -10177,7 +10210,6 @@
                 <w:sz w:val="20"/>
                 <w:szCs w:val="20"/>
               </w:rPr>
-              <w:lastRenderedPageBreak/>
               <w:t>PctGAP_Status3Cat</w:t>
             </w:r>
           </w:p>
@@ -11712,6 +11744,7 @@
                 <w:sz w:val="20"/>
                 <w:szCs w:val="20"/>
               </w:rPr>
+              <w:lastRenderedPageBreak/>
               <w:t>ElevCat</w:t>
             </w:r>
             <w:proofErr w:type="spellEnd"/>
@@ -11865,7 +11898,6 @@
                 <w:sz w:val="20"/>
                 <w:szCs w:val="20"/>
               </w:rPr>
-              <w:lastRenderedPageBreak/>
               <w:t>WetIndexCat</w:t>
             </w:r>
             <w:proofErr w:type="spellEnd"/>
@@ -13216,7 +13248,16 @@
                 <w:sz w:val="20"/>
                 <w:szCs w:val="20"/>
               </w:rPr>
-              <w:t xml:space="preserve">/total inflow) (2003) (%) (from </w:t>
+              <w:t xml:space="preserve">/total inflow) </w:t>
+            </w:r>
+            <w:r>
+              <w:rPr>
+                <w:rFonts w:asciiTheme="minorHAnsi" w:hAnsiTheme="minorHAnsi" w:cstheme="minorHAnsi"/>
+                <w:sz w:val="20"/>
+                <w:szCs w:val="20"/>
+              </w:rPr>
+              <w:lastRenderedPageBreak/>
+              <w:t xml:space="preserve">(2003) (%) (from </w:t>
             </w:r>
             <w:proofErr w:type="spellStart"/>
             <w:r>
@@ -14376,6 +14417,1427 @@
                 <w:rFonts w:asciiTheme="minorHAnsi" w:hAnsiTheme="minorHAnsi" w:cstheme="minorHAnsi"/>
                 <w:sz w:val="20"/>
                 <w:szCs w:val="20"/>
+              </w:rPr>
+            </w:pPr>
+            <w:r>
+              <w:rPr>
+                <w:rFonts w:asciiTheme="minorHAnsi" w:hAnsiTheme="minorHAnsi"/>
+                <w:sz w:val="20"/>
+              </w:rPr>
+              <w:t>NA</w:t>
+            </w:r>
+          </w:p>
+        </w:tc>
+      </w:tr>
+    </w:tbl>
+    <w:p>
+      <w:pPr>
+        <w:tabs>
+          <w:tab w:val="left" w:pos="7710"/>
+        </w:tabs>
+        <w:rPr>
+          <w:rFonts w:ascii="Times New Roman" w:hAnsi="Times New Roman"/>
+          <w:b/>
+          <w:color w:val="4F81BD" w:themeColor="accent1"/>
+          <w:sz w:val="28"/>
+        </w:rPr>
+      </w:pPr>
+    </w:p>
+    <w:p>
+      <w:pPr>
+        <w:spacing w:after="0" w:line="240" w:lineRule="auto"/>
+        <w:rPr>
+          <w:rFonts w:ascii="Times New Roman" w:hAnsi="Times New Roman"/>
+          <w:i/>
+        </w:rPr>
+      </w:pPr>
+      <w:r>
+        <w:rPr>
+          <w:rFonts w:ascii="Times New Roman" w:hAnsi="Times New Roman"/>
+        </w:rPr>
+        <w:t xml:space="preserve">Dataset filename: </w:t>
+      </w:r>
+      <w:r>
+        <w:rPr>
+          <w:rFonts w:ascii="Times New Roman" w:hAnsi="Times New Roman"/>
+          <w:i/>
+        </w:rPr>
+        <w:t>LAGOS_Lake_Link_v1.7</w:t>
+      </w:r>
+      <w:r>
+        <w:rPr>
+          <w:rFonts w:ascii="Times New Roman" w:hAnsi="Times New Roman"/>
+          <w:i/>
+        </w:rPr>
+        <w:t>.csv</w:t>
+      </w:r>
+      <w:r>
+        <w:rPr>
+          <w:rFonts w:ascii="Times New Roman" w:hAnsi="Times New Roman"/>
+          <w:i/>
+        </w:rPr>
+        <w:t xml:space="preserve"> (zipped)</w:t>
+      </w:r>
+    </w:p>
+    <w:p>
+      <w:pPr>
+        <w:rPr>
+          <w:rFonts w:ascii="Arial" w:hAnsi="Arial" w:cs="Arial"/>
+        </w:rPr>
+      </w:pPr>
+      <w:r>
+        <w:rPr>
+          <w:rFonts w:ascii="Times New Roman" w:hAnsi="Times New Roman"/>
+        </w:rPr>
+        <w:t xml:space="preserve">Dataset description: </w:t>
+      </w:r>
+      <w:r>
+        <w:rPr>
+          <w:rFonts w:ascii="Times New Roman" w:hAnsi="Times New Roman"/>
+          <w:i/>
+        </w:rPr>
+        <w:t xml:space="preserve">Crosswalk table for linking LAGOS lakes to NHD plus v2. The original NHD </w:t>
+      </w:r>
+      <w:proofErr w:type="spellStart"/>
+      <w:r>
+        <w:rPr>
+          <w:rFonts w:ascii="Times New Roman" w:hAnsi="Times New Roman"/>
+          <w:i/>
+        </w:rPr>
+        <w:t>shapefile</w:t>
+      </w:r>
+      <w:proofErr w:type="spellEnd"/>
+      <w:r>
+        <w:rPr>
+          <w:rFonts w:ascii="Times New Roman" w:hAnsi="Times New Roman"/>
+          <w:i/>
+        </w:rPr>
+        <w:t xml:space="preserve"> contains many columns that are not relevant to this analysis. Only those necessary for linking to LAGOS lakes are described below. See full NHD documentation for additional details.</w:t>
+      </w:r>
+    </w:p>
+    <w:p>
+      <w:pPr>
+        <w:spacing w:after="0" w:line="240" w:lineRule="auto"/>
+        <w:rPr>
+          <w:rFonts w:ascii="Times New Roman" w:hAnsi="Times New Roman"/>
+          <w:i/>
+        </w:rPr>
+      </w:pPr>
+    </w:p>
+    <w:tbl>
+      <w:tblPr>
+        <w:tblStyle w:val="TableGrid"/>
+        <w:tblW w:w="9198" w:type="dxa"/>
+        <w:tblInd w:w="378" w:type="dxa"/>
+        <w:tblLook w:val="04A0" w:firstRow="1" w:lastRow="0" w:firstColumn="1" w:lastColumn="0" w:noHBand="0" w:noVBand="1"/>
+      </w:tblPr>
+      <w:tblGrid>
+        <w:gridCol w:w="2738"/>
+        <w:gridCol w:w="2406"/>
+        <w:gridCol w:w="918"/>
+        <w:gridCol w:w="1307"/>
+        <w:gridCol w:w="912"/>
+        <w:gridCol w:w="917"/>
+      </w:tblGrid>
+      <w:tr>
+        <w:trPr>
+          <w:trHeight w:val="315"/>
+        </w:trPr>
+        <w:tc>
+          <w:tcPr>
+            <w:tcW w:w="2738" w:type="dxa"/>
+            <w:noWrap/>
+            <w:hideMark/>
+          </w:tcPr>
+          <w:p>
+            <w:pPr>
+              <w:spacing w:after="0" w:line="240" w:lineRule="auto"/>
+              <w:rPr>
+                <w:rFonts w:asciiTheme="minorHAnsi" w:hAnsiTheme="minorHAnsi"/>
+                <w:b/>
+                <w:bCs/>
+              </w:rPr>
+            </w:pPr>
+            <w:r>
+              <w:rPr>
+                <w:rFonts w:asciiTheme="minorHAnsi" w:hAnsiTheme="minorHAnsi"/>
+                <w:b/>
+                <w:bCs/>
+              </w:rPr>
+              <w:t>Column name</w:t>
+            </w:r>
+          </w:p>
+        </w:tc>
+        <w:tc>
+          <w:tcPr>
+            <w:tcW w:w="2406" w:type="dxa"/>
+            <w:hideMark/>
+          </w:tcPr>
+          <w:p>
+            <w:pPr>
+              <w:spacing w:after="0" w:line="240" w:lineRule="auto"/>
+              <w:rPr>
+                <w:rFonts w:asciiTheme="minorHAnsi" w:hAnsiTheme="minorHAnsi"/>
+                <w:b/>
+                <w:bCs/>
+              </w:rPr>
+            </w:pPr>
+            <w:r>
+              <w:rPr>
+                <w:rFonts w:asciiTheme="minorHAnsi" w:hAnsiTheme="minorHAnsi"/>
+                <w:b/>
+                <w:bCs/>
+              </w:rPr>
+              <w:t>Description</w:t>
+            </w:r>
+          </w:p>
+        </w:tc>
+        <w:tc>
+          <w:tcPr>
+            <w:tcW w:w="918" w:type="dxa"/>
+          </w:tcPr>
+          <w:p>
+            <w:pPr>
+              <w:spacing w:after="0" w:line="240" w:lineRule="auto"/>
+              <w:rPr>
+                <w:rFonts w:asciiTheme="minorHAnsi" w:hAnsiTheme="minorHAnsi"/>
+                <w:b/>
+                <w:bCs/>
+              </w:rPr>
+            </w:pPr>
+            <w:r>
+              <w:rPr>
+                <w:rFonts w:asciiTheme="minorHAnsi" w:hAnsiTheme="minorHAnsi"/>
+                <w:b/>
+                <w:bCs/>
+              </w:rPr>
+              <w:t>Units</w:t>
+            </w:r>
+          </w:p>
+        </w:tc>
+        <w:tc>
+          <w:tcPr>
+            <w:tcW w:w="1307" w:type="dxa"/>
+          </w:tcPr>
+          <w:p>
+            <w:pPr>
+              <w:spacing w:after="0" w:line="240" w:lineRule="auto"/>
+              <w:rPr>
+                <w:rFonts w:asciiTheme="minorHAnsi" w:hAnsiTheme="minorHAnsi"/>
+                <w:b/>
+                <w:bCs/>
+              </w:rPr>
+            </w:pPr>
+            <w:r>
+              <w:rPr>
+                <w:rFonts w:asciiTheme="minorHAnsi" w:hAnsiTheme="minorHAnsi"/>
+                <w:b/>
+                <w:bCs/>
+              </w:rPr>
+              <w:t>Code explanation</w:t>
+            </w:r>
+          </w:p>
+        </w:tc>
+        <w:tc>
+          <w:tcPr>
+            <w:tcW w:w="912" w:type="dxa"/>
+          </w:tcPr>
+          <w:p>
+            <w:pPr>
+              <w:spacing w:after="0" w:line="240" w:lineRule="auto"/>
+              <w:rPr>
+                <w:rFonts w:asciiTheme="minorHAnsi" w:hAnsiTheme="minorHAnsi"/>
+                <w:b/>
+                <w:bCs/>
+              </w:rPr>
+            </w:pPr>
+            <w:r>
+              <w:rPr>
+                <w:rFonts w:asciiTheme="minorHAnsi" w:hAnsiTheme="minorHAnsi"/>
+                <w:b/>
+                <w:bCs/>
+              </w:rPr>
+              <w:t>Data format</w:t>
+            </w:r>
+          </w:p>
+        </w:tc>
+        <w:tc>
+          <w:tcPr>
+            <w:tcW w:w="917" w:type="dxa"/>
+          </w:tcPr>
+          <w:p>
+            <w:pPr>
+              <w:spacing w:after="0" w:line="240" w:lineRule="auto"/>
+              <w:rPr>
+                <w:rFonts w:asciiTheme="minorHAnsi" w:hAnsiTheme="minorHAnsi"/>
+                <w:b/>
+                <w:bCs/>
+              </w:rPr>
+            </w:pPr>
+            <w:r>
+              <w:rPr>
+                <w:rFonts w:asciiTheme="minorHAnsi" w:hAnsiTheme="minorHAnsi"/>
+                <w:b/>
+                <w:bCs/>
+              </w:rPr>
+              <w:t>Missing data code</w:t>
+            </w:r>
+          </w:p>
+        </w:tc>
+      </w:tr>
+      <w:tr>
+        <w:trPr>
+          <w:trHeight w:val="305"/>
+        </w:trPr>
+        <w:tc>
+          <w:tcPr>
+            <w:tcW w:w="2738" w:type="dxa"/>
+            <w:noWrap/>
+          </w:tcPr>
+          <w:p>
+            <w:pPr>
+              <w:spacing w:after="0" w:line="240" w:lineRule="auto"/>
+              <w:rPr>
+                <w:rFonts w:asciiTheme="minorHAnsi" w:hAnsiTheme="minorHAnsi" w:cstheme="minorHAnsi"/>
+                <w:sz w:val="20"/>
+                <w:szCs w:val="20"/>
+              </w:rPr>
+            </w:pPr>
+            <w:proofErr w:type="spellStart"/>
+            <w:r>
+              <w:rPr>
+                <w:rFonts w:asciiTheme="minorHAnsi" w:hAnsiTheme="minorHAnsi" w:cstheme="minorHAnsi"/>
+                <w:sz w:val="20"/>
+                <w:szCs w:val="20"/>
+              </w:rPr>
+              <w:t>lagoslakeid</w:t>
+            </w:r>
+            <w:proofErr w:type="spellEnd"/>
+          </w:p>
+        </w:tc>
+        <w:tc>
+          <w:tcPr>
+            <w:tcW w:w="2406" w:type="dxa"/>
+          </w:tcPr>
+          <w:p>
+            <w:pPr>
+              <w:rPr>
+                <w:rFonts w:asciiTheme="minorHAnsi" w:hAnsiTheme="minorHAnsi" w:cstheme="minorHAnsi"/>
+                <w:sz w:val="20"/>
+                <w:szCs w:val="20"/>
+              </w:rPr>
+            </w:pPr>
+            <w:r>
+              <w:rPr>
+                <w:rFonts w:asciiTheme="minorHAnsi" w:hAnsiTheme="minorHAnsi" w:cstheme="minorHAnsi"/>
+                <w:sz w:val="20"/>
+                <w:szCs w:val="20"/>
+              </w:rPr>
+              <w:t>unique LAGOS</w:t>
+            </w:r>
+            <w:r>
+              <w:rPr>
+                <w:rFonts w:asciiTheme="minorHAnsi" w:hAnsiTheme="minorHAnsi" w:cstheme="minorHAnsi"/>
+                <w:sz w:val="20"/>
+                <w:szCs w:val="20"/>
+              </w:rPr>
+              <w:t xml:space="preserve"> lake ID</w:t>
+            </w:r>
+          </w:p>
+        </w:tc>
+        <w:tc>
+          <w:tcPr>
+            <w:tcW w:w="918" w:type="dxa"/>
+          </w:tcPr>
+          <w:p>
+            <w:pPr>
+              <w:spacing w:after="0" w:line="240" w:lineRule="auto"/>
+              <w:rPr>
+                <w:rFonts w:asciiTheme="minorHAnsi" w:hAnsiTheme="minorHAnsi" w:cstheme="minorHAnsi"/>
+                <w:sz w:val="20"/>
+                <w:szCs w:val="20"/>
+              </w:rPr>
+            </w:pPr>
+          </w:p>
+        </w:tc>
+        <w:tc>
+          <w:tcPr>
+            <w:tcW w:w="1307" w:type="dxa"/>
+          </w:tcPr>
+          <w:p>
+            <w:pPr>
+              <w:spacing w:after="0" w:line="240" w:lineRule="auto"/>
+              <w:rPr>
+                <w:rFonts w:asciiTheme="minorHAnsi" w:hAnsiTheme="minorHAnsi" w:cstheme="minorHAnsi"/>
+                <w:b/>
+                <w:sz w:val="20"/>
+                <w:szCs w:val="20"/>
+              </w:rPr>
+            </w:pPr>
+          </w:p>
+        </w:tc>
+        <w:tc>
+          <w:tcPr>
+            <w:tcW w:w="912" w:type="dxa"/>
+          </w:tcPr>
+          <w:p>
+            <w:pPr>
+              <w:spacing w:after="0" w:line="240" w:lineRule="auto"/>
+              <w:rPr>
+                <w:rFonts w:asciiTheme="minorHAnsi" w:hAnsiTheme="minorHAnsi" w:cstheme="minorHAnsi"/>
+                <w:sz w:val="20"/>
+                <w:szCs w:val="20"/>
+              </w:rPr>
+            </w:pPr>
+            <w:r>
+              <w:rPr>
+                <w:rFonts w:asciiTheme="minorHAnsi" w:hAnsiTheme="minorHAnsi" w:cstheme="minorHAnsi"/>
+                <w:sz w:val="20"/>
+                <w:szCs w:val="20"/>
+              </w:rPr>
+              <w:t>Numeric</w:t>
+            </w:r>
+          </w:p>
+        </w:tc>
+        <w:tc>
+          <w:tcPr>
+            <w:tcW w:w="917" w:type="dxa"/>
+          </w:tcPr>
+          <w:p>
+            <w:pPr>
+              <w:spacing w:after="0" w:line="240" w:lineRule="auto"/>
+              <w:rPr>
+                <w:rFonts w:asciiTheme="minorHAnsi" w:hAnsiTheme="minorHAnsi" w:cstheme="minorHAnsi"/>
+                <w:sz w:val="20"/>
+                <w:szCs w:val="20"/>
+              </w:rPr>
+            </w:pPr>
+            <w:r>
+              <w:rPr>
+                <w:rFonts w:asciiTheme="minorHAnsi" w:hAnsiTheme="minorHAnsi"/>
+                <w:sz w:val="20"/>
+              </w:rPr>
+              <w:t>NA</w:t>
+            </w:r>
+          </w:p>
+        </w:tc>
+      </w:tr>
+      <w:tr>
+        <w:trPr>
+          <w:trHeight w:val="305"/>
+        </w:trPr>
+        <w:tc>
+          <w:tcPr>
+            <w:tcW w:w="2738" w:type="dxa"/>
+            <w:noWrap/>
+          </w:tcPr>
+          <w:p>
+            <w:pPr>
+              <w:spacing w:after="0" w:line="240" w:lineRule="auto"/>
+              <w:rPr>
+                <w:rFonts w:asciiTheme="minorHAnsi" w:hAnsiTheme="minorHAnsi" w:cstheme="minorHAnsi"/>
+                <w:sz w:val="20"/>
+                <w:szCs w:val="20"/>
+              </w:rPr>
+            </w:pPr>
+            <w:r>
+              <w:rPr>
+                <w:rFonts w:asciiTheme="minorHAnsi" w:hAnsiTheme="minorHAnsi" w:cstheme="minorHAnsi"/>
+                <w:sz w:val="20"/>
+                <w:szCs w:val="20"/>
+              </w:rPr>
+              <w:t>nhdplusv2_reachcode</w:t>
+            </w:r>
+          </w:p>
+        </w:tc>
+        <w:tc>
+          <w:tcPr>
+            <w:tcW w:w="2406" w:type="dxa"/>
+          </w:tcPr>
+          <w:p>
+            <w:pPr>
+              <w:rPr>
+                <w:rFonts w:asciiTheme="minorHAnsi" w:hAnsiTheme="minorHAnsi" w:cstheme="minorHAnsi"/>
+                <w:sz w:val="20"/>
+                <w:szCs w:val="20"/>
+              </w:rPr>
+            </w:pPr>
+            <w:r>
+              <w:rPr>
+                <w:rFonts w:asciiTheme="minorHAnsi" w:hAnsiTheme="minorHAnsi" w:cstheme="minorHAnsi"/>
+                <w:sz w:val="20"/>
+                <w:szCs w:val="20"/>
+              </w:rPr>
+              <w:t>alternate NHD lake ID</w:t>
+            </w:r>
+          </w:p>
+        </w:tc>
+        <w:tc>
+          <w:tcPr>
+            <w:tcW w:w="918" w:type="dxa"/>
+          </w:tcPr>
+          <w:p>
+            <w:pPr>
+              <w:spacing w:after="0" w:line="240" w:lineRule="auto"/>
+              <w:rPr>
+                <w:rFonts w:asciiTheme="minorHAnsi" w:hAnsiTheme="minorHAnsi" w:cstheme="minorHAnsi"/>
+                <w:sz w:val="20"/>
+                <w:szCs w:val="20"/>
+              </w:rPr>
+            </w:pPr>
+          </w:p>
+        </w:tc>
+        <w:tc>
+          <w:tcPr>
+            <w:tcW w:w="1307" w:type="dxa"/>
+          </w:tcPr>
+          <w:p>
+            <w:pPr>
+              <w:rPr>
+                <w:rFonts w:asciiTheme="minorHAnsi" w:hAnsiTheme="minorHAnsi" w:cstheme="minorHAnsi"/>
+                <w:sz w:val="20"/>
+                <w:szCs w:val="20"/>
+              </w:rPr>
+            </w:pPr>
+          </w:p>
+        </w:tc>
+        <w:tc>
+          <w:tcPr>
+            <w:tcW w:w="912" w:type="dxa"/>
+          </w:tcPr>
+          <w:p>
+            <w:pPr>
+              <w:spacing w:after="0" w:line="240" w:lineRule="auto"/>
+              <w:rPr>
+                <w:rFonts w:asciiTheme="minorHAnsi" w:hAnsiTheme="minorHAnsi" w:cstheme="minorHAnsi"/>
+                <w:sz w:val="20"/>
+                <w:szCs w:val="20"/>
+              </w:rPr>
+            </w:pPr>
+            <w:r>
+              <w:rPr>
+                <w:rFonts w:asciiTheme="minorHAnsi" w:hAnsiTheme="minorHAnsi" w:cstheme="minorHAnsi"/>
+                <w:sz w:val="20"/>
+                <w:szCs w:val="20"/>
+              </w:rPr>
+              <w:t>Numeric</w:t>
+            </w:r>
+          </w:p>
+        </w:tc>
+        <w:tc>
+          <w:tcPr>
+            <w:tcW w:w="917" w:type="dxa"/>
+          </w:tcPr>
+          <w:p>
+            <w:pPr>
+              <w:spacing w:after="0" w:line="240" w:lineRule="auto"/>
+              <w:rPr>
+                <w:rFonts w:asciiTheme="minorHAnsi" w:hAnsiTheme="minorHAnsi" w:cstheme="minorHAnsi"/>
+                <w:sz w:val="20"/>
+                <w:szCs w:val="20"/>
+              </w:rPr>
+            </w:pPr>
+            <w:r>
+              <w:rPr>
+                <w:rFonts w:asciiTheme="minorHAnsi" w:hAnsiTheme="minorHAnsi"/>
+                <w:sz w:val="20"/>
+              </w:rPr>
+              <w:t>NA</w:t>
+            </w:r>
+          </w:p>
+        </w:tc>
+      </w:tr>
+      <w:tr>
+        <w:trPr>
+          <w:trHeight w:val="305"/>
+        </w:trPr>
+        <w:tc>
+          <w:tcPr>
+            <w:tcW w:w="2738" w:type="dxa"/>
+            <w:noWrap/>
+          </w:tcPr>
+          <w:p>
+            <w:pPr>
+              <w:spacing w:after="0" w:line="240" w:lineRule="auto"/>
+              <w:rPr>
+                <w:rFonts w:asciiTheme="minorHAnsi" w:hAnsiTheme="minorHAnsi" w:cstheme="minorHAnsi"/>
+                <w:sz w:val="20"/>
+                <w:szCs w:val="20"/>
+              </w:rPr>
+            </w:pPr>
+            <w:r>
+              <w:rPr>
+                <w:rFonts w:asciiTheme="minorHAnsi" w:hAnsiTheme="minorHAnsi" w:cstheme="minorHAnsi"/>
+                <w:sz w:val="20"/>
+                <w:szCs w:val="20"/>
+              </w:rPr>
+              <w:t>nhdplusv2_comid</w:t>
+            </w:r>
+          </w:p>
+        </w:tc>
+        <w:tc>
+          <w:tcPr>
+            <w:tcW w:w="2406" w:type="dxa"/>
+          </w:tcPr>
+          <w:p>
+            <w:pPr>
+              <w:rPr>
+                <w:rFonts w:asciiTheme="minorHAnsi" w:hAnsiTheme="minorHAnsi" w:cstheme="minorHAnsi"/>
+                <w:sz w:val="20"/>
+                <w:szCs w:val="20"/>
+              </w:rPr>
+            </w:pPr>
+            <w:r>
+              <w:rPr>
+                <w:rFonts w:asciiTheme="minorHAnsi" w:hAnsiTheme="minorHAnsi" w:cstheme="minorHAnsi"/>
+                <w:sz w:val="20"/>
+                <w:szCs w:val="20"/>
+              </w:rPr>
+              <w:t>unique NHD lake ID used in this analysis</w:t>
+            </w:r>
+          </w:p>
+        </w:tc>
+        <w:tc>
+          <w:tcPr>
+            <w:tcW w:w="918" w:type="dxa"/>
+          </w:tcPr>
+          <w:p>
+            <w:pPr>
+              <w:spacing w:after="0" w:line="240" w:lineRule="auto"/>
+              <w:rPr>
+                <w:rFonts w:asciiTheme="minorHAnsi" w:hAnsiTheme="minorHAnsi" w:cstheme="minorHAnsi"/>
+                <w:sz w:val="20"/>
+                <w:szCs w:val="20"/>
+              </w:rPr>
+            </w:pPr>
+          </w:p>
+        </w:tc>
+        <w:tc>
+          <w:tcPr>
+            <w:tcW w:w="1307" w:type="dxa"/>
+          </w:tcPr>
+          <w:p>
+            <w:pPr>
+              <w:spacing w:after="0" w:line="240" w:lineRule="auto"/>
+              <w:rPr>
+                <w:rFonts w:asciiTheme="minorHAnsi" w:hAnsiTheme="minorHAnsi" w:cstheme="minorHAnsi"/>
+                <w:b/>
+                <w:sz w:val="20"/>
+                <w:szCs w:val="20"/>
+              </w:rPr>
+            </w:pPr>
+          </w:p>
+        </w:tc>
+        <w:tc>
+          <w:tcPr>
+            <w:tcW w:w="912" w:type="dxa"/>
+          </w:tcPr>
+          <w:p>
+            <w:pPr>
+              <w:spacing w:after="0" w:line="240" w:lineRule="auto"/>
+              <w:rPr>
+                <w:rFonts w:asciiTheme="minorHAnsi" w:hAnsiTheme="minorHAnsi" w:cstheme="minorHAnsi"/>
+                <w:sz w:val="20"/>
+                <w:szCs w:val="20"/>
+              </w:rPr>
+            </w:pPr>
+            <w:r>
+              <w:rPr>
+                <w:rFonts w:asciiTheme="minorHAnsi" w:hAnsiTheme="minorHAnsi" w:cstheme="minorHAnsi"/>
+                <w:sz w:val="20"/>
+                <w:szCs w:val="20"/>
+              </w:rPr>
+              <w:t>Numeric</w:t>
+            </w:r>
+          </w:p>
+        </w:tc>
+        <w:tc>
+          <w:tcPr>
+            <w:tcW w:w="917" w:type="dxa"/>
+          </w:tcPr>
+          <w:p>
+            <w:pPr>
+              <w:spacing w:after="0" w:line="240" w:lineRule="auto"/>
+              <w:rPr>
+                <w:rFonts w:asciiTheme="minorHAnsi" w:hAnsiTheme="minorHAnsi" w:cstheme="minorHAnsi"/>
+                <w:sz w:val="20"/>
+                <w:szCs w:val="20"/>
+              </w:rPr>
+            </w:pPr>
+            <w:r>
+              <w:rPr>
+                <w:rFonts w:asciiTheme="minorHAnsi" w:hAnsiTheme="minorHAnsi"/>
+                <w:sz w:val="20"/>
+              </w:rPr>
+              <w:t>NA</w:t>
+            </w:r>
+          </w:p>
+        </w:tc>
+      </w:tr>
+    </w:tbl>
+    <w:p>
+      <w:pPr>
+        <w:tabs>
+          <w:tab w:val="left" w:pos="7710"/>
+        </w:tabs>
+        <w:rPr>
+          <w:rFonts w:ascii="Times New Roman" w:hAnsi="Times New Roman"/>
+          <w:b/>
+          <w:color w:val="4F81BD" w:themeColor="accent1"/>
+          <w:sz w:val="28"/>
+        </w:rPr>
+      </w:pPr>
+    </w:p>
+    <w:p>
+      <w:pPr>
+        <w:tabs>
+          <w:tab w:val="left" w:pos="7710"/>
+        </w:tabs>
+        <w:rPr>
+          <w:rFonts w:ascii="Times New Roman" w:hAnsi="Times New Roman"/>
+          <w:b/>
+          <w:color w:val="4F81BD" w:themeColor="accent1"/>
+          <w:sz w:val="28"/>
+        </w:rPr>
+      </w:pPr>
+    </w:p>
+    <w:p>
+      <w:pPr>
+        <w:spacing w:after="0" w:line="240" w:lineRule="auto"/>
+        <w:rPr>
+          <w:rFonts w:ascii="Times New Roman" w:hAnsi="Times New Roman"/>
+          <w:i/>
+        </w:rPr>
+      </w:pPr>
+      <w:r>
+        <w:rPr>
+          <w:rFonts w:ascii="Times New Roman" w:hAnsi="Times New Roman"/>
+        </w:rPr>
+        <w:t xml:space="preserve">Dataset filename: </w:t>
+      </w:r>
+      <w:r>
+        <w:rPr>
+          <w:rFonts w:ascii="Times New Roman" w:hAnsi="Times New Roman"/>
+          <w:i/>
+        </w:rPr>
+        <w:t>LAGOS_</w:t>
+      </w:r>
+      <w:r>
+        <w:rPr>
+          <w:rFonts w:ascii="Times New Roman" w:hAnsi="Times New Roman"/>
+          <w:i/>
+        </w:rPr>
+        <w:t>US_Lakes1ha_Conn.shp</w:t>
+      </w:r>
+      <w:r>
+        <w:rPr>
+          <w:rFonts w:ascii="Times New Roman" w:hAnsi="Times New Roman"/>
+          <w:i/>
+        </w:rPr>
+        <w:t xml:space="preserve"> (zipped)</w:t>
+      </w:r>
+    </w:p>
+    <w:p>
+      <w:pPr>
+        <w:rPr>
+          <w:rFonts w:ascii="Arial" w:hAnsi="Arial" w:cs="Arial"/>
+        </w:rPr>
+      </w:pPr>
+      <w:r>
+        <w:rPr>
+          <w:rFonts w:ascii="Times New Roman" w:hAnsi="Times New Roman"/>
+        </w:rPr>
+        <w:t xml:space="preserve">Dataset description: </w:t>
+      </w:r>
+      <w:r>
+        <w:rPr>
+          <w:rFonts w:ascii="Times New Roman" w:hAnsi="Times New Roman"/>
+          <w:i/>
+        </w:rPr>
+        <w:t>LAGOS lake connectivity classes based on NHD lake points. LAGOS_Lake_Link_v1.7 crosswalk table is used to link this table to the NHD lakes. See NHD documentation for additional details.</w:t>
+      </w:r>
+    </w:p>
+    <w:p>
+      <w:pPr>
+        <w:spacing w:after="0" w:line="240" w:lineRule="auto"/>
+        <w:rPr>
+          <w:rFonts w:ascii="Times New Roman" w:hAnsi="Times New Roman"/>
+          <w:i/>
+        </w:rPr>
+      </w:pPr>
+    </w:p>
+    <w:tbl>
+      <w:tblPr>
+        <w:tblStyle w:val="TableGrid"/>
+        <w:tblW w:w="9198" w:type="dxa"/>
+        <w:tblInd w:w="378" w:type="dxa"/>
+        <w:tblLook w:val="04A0" w:firstRow="1" w:lastRow="0" w:firstColumn="1" w:lastColumn="0" w:noHBand="0" w:noVBand="1"/>
+      </w:tblPr>
+      <w:tblGrid>
+        <w:gridCol w:w="2738"/>
+        <w:gridCol w:w="2227"/>
+        <w:gridCol w:w="883"/>
+        <w:gridCol w:w="1306"/>
+        <w:gridCol w:w="1127"/>
+        <w:gridCol w:w="917"/>
+      </w:tblGrid>
+      <w:tr>
+        <w:trPr>
+          <w:trHeight w:val="315"/>
+        </w:trPr>
+        <w:tc>
+          <w:tcPr>
+            <w:tcW w:w="2738" w:type="dxa"/>
+            <w:noWrap/>
+            <w:hideMark/>
+          </w:tcPr>
+          <w:p>
+            <w:pPr>
+              <w:spacing w:after="0" w:line="240" w:lineRule="auto"/>
+              <w:rPr>
+                <w:rFonts w:asciiTheme="minorHAnsi" w:hAnsiTheme="minorHAnsi"/>
+                <w:b/>
+                <w:bCs/>
+              </w:rPr>
+            </w:pPr>
+            <w:r>
+              <w:rPr>
+                <w:rFonts w:asciiTheme="minorHAnsi" w:hAnsiTheme="minorHAnsi"/>
+                <w:b/>
+                <w:bCs/>
+              </w:rPr>
+              <w:t>Column name</w:t>
+            </w:r>
+          </w:p>
+        </w:tc>
+        <w:tc>
+          <w:tcPr>
+            <w:tcW w:w="2406" w:type="dxa"/>
+            <w:hideMark/>
+          </w:tcPr>
+          <w:p>
+            <w:pPr>
+              <w:spacing w:after="0" w:line="240" w:lineRule="auto"/>
+              <w:rPr>
+                <w:rFonts w:asciiTheme="minorHAnsi" w:hAnsiTheme="minorHAnsi"/>
+                <w:b/>
+                <w:bCs/>
+              </w:rPr>
+            </w:pPr>
+            <w:r>
+              <w:rPr>
+                <w:rFonts w:asciiTheme="minorHAnsi" w:hAnsiTheme="minorHAnsi"/>
+                <w:b/>
+                <w:bCs/>
+              </w:rPr>
+              <w:t>Description</w:t>
+            </w:r>
+          </w:p>
+        </w:tc>
+        <w:tc>
+          <w:tcPr>
+            <w:tcW w:w="918" w:type="dxa"/>
+          </w:tcPr>
+          <w:p>
+            <w:pPr>
+              <w:spacing w:after="0" w:line="240" w:lineRule="auto"/>
+              <w:rPr>
+                <w:rFonts w:asciiTheme="minorHAnsi" w:hAnsiTheme="minorHAnsi"/>
+                <w:b/>
+                <w:bCs/>
+              </w:rPr>
+            </w:pPr>
+            <w:r>
+              <w:rPr>
+                <w:rFonts w:asciiTheme="minorHAnsi" w:hAnsiTheme="minorHAnsi"/>
+                <w:b/>
+                <w:bCs/>
+              </w:rPr>
+              <w:t>Units</w:t>
+            </w:r>
+          </w:p>
+        </w:tc>
+        <w:tc>
+          <w:tcPr>
+            <w:tcW w:w="1307" w:type="dxa"/>
+          </w:tcPr>
+          <w:p>
+            <w:pPr>
+              <w:spacing w:after="0" w:line="240" w:lineRule="auto"/>
+              <w:rPr>
+                <w:rFonts w:asciiTheme="minorHAnsi" w:hAnsiTheme="minorHAnsi"/>
+                <w:b/>
+                <w:bCs/>
+              </w:rPr>
+            </w:pPr>
+            <w:r>
+              <w:rPr>
+                <w:rFonts w:asciiTheme="minorHAnsi" w:hAnsiTheme="minorHAnsi"/>
+                <w:b/>
+                <w:bCs/>
+              </w:rPr>
+              <w:t>Code explanation</w:t>
+            </w:r>
+          </w:p>
+        </w:tc>
+        <w:tc>
+          <w:tcPr>
+            <w:tcW w:w="912" w:type="dxa"/>
+          </w:tcPr>
+          <w:p>
+            <w:pPr>
+              <w:spacing w:after="0" w:line="240" w:lineRule="auto"/>
+              <w:rPr>
+                <w:rFonts w:asciiTheme="minorHAnsi" w:hAnsiTheme="minorHAnsi"/>
+                <w:b/>
+                <w:bCs/>
+              </w:rPr>
+            </w:pPr>
+            <w:r>
+              <w:rPr>
+                <w:rFonts w:asciiTheme="minorHAnsi" w:hAnsiTheme="minorHAnsi"/>
+                <w:b/>
+                <w:bCs/>
+              </w:rPr>
+              <w:t>Data format</w:t>
+            </w:r>
+          </w:p>
+        </w:tc>
+        <w:tc>
+          <w:tcPr>
+            <w:tcW w:w="917" w:type="dxa"/>
+          </w:tcPr>
+          <w:p>
+            <w:pPr>
+              <w:spacing w:after="0" w:line="240" w:lineRule="auto"/>
+              <w:rPr>
+                <w:rFonts w:asciiTheme="minorHAnsi" w:hAnsiTheme="minorHAnsi"/>
+                <w:b/>
+                <w:bCs/>
+              </w:rPr>
+            </w:pPr>
+            <w:r>
+              <w:rPr>
+                <w:rFonts w:asciiTheme="minorHAnsi" w:hAnsiTheme="minorHAnsi"/>
+                <w:b/>
+                <w:bCs/>
+              </w:rPr>
+              <w:t>Missing data code</w:t>
+            </w:r>
+          </w:p>
+        </w:tc>
+      </w:tr>
+      <w:tr>
+        <w:trPr>
+          <w:trHeight w:val="305"/>
+        </w:trPr>
+        <w:tc>
+          <w:tcPr>
+            <w:tcW w:w="2738" w:type="dxa"/>
+            <w:noWrap/>
+          </w:tcPr>
+          <w:p>
+            <w:pPr>
+              <w:spacing w:after="0" w:line="240" w:lineRule="auto"/>
+              <w:rPr>
+                <w:rFonts w:asciiTheme="minorHAnsi" w:hAnsiTheme="minorHAnsi" w:cstheme="minorHAnsi"/>
+                <w:sz w:val="20"/>
+                <w:szCs w:val="20"/>
+              </w:rPr>
+            </w:pPr>
+            <w:proofErr w:type="spellStart"/>
+            <w:r>
+              <w:rPr>
+                <w:rFonts w:asciiTheme="minorHAnsi" w:hAnsiTheme="minorHAnsi" w:cstheme="minorHAnsi"/>
+                <w:sz w:val="20"/>
+                <w:szCs w:val="20"/>
+              </w:rPr>
+              <w:t>FCode</w:t>
+            </w:r>
+            <w:proofErr w:type="spellEnd"/>
+          </w:p>
+        </w:tc>
+        <w:tc>
+          <w:tcPr>
+            <w:tcW w:w="2406" w:type="dxa"/>
+          </w:tcPr>
+          <w:p>
+            <w:pPr>
+              <w:rPr>
+                <w:rFonts w:asciiTheme="minorHAnsi" w:hAnsiTheme="minorHAnsi" w:cstheme="minorHAnsi"/>
+                <w:sz w:val="20"/>
+                <w:szCs w:val="20"/>
+              </w:rPr>
+            </w:pPr>
+            <w:r>
+              <w:rPr>
+                <w:rFonts w:asciiTheme="minorHAnsi" w:hAnsiTheme="minorHAnsi" w:cstheme="minorHAnsi"/>
+                <w:sz w:val="20"/>
+                <w:szCs w:val="20"/>
+              </w:rPr>
+              <w:t>NHD lake type code</w:t>
+            </w:r>
+          </w:p>
+        </w:tc>
+        <w:tc>
+          <w:tcPr>
+            <w:tcW w:w="918" w:type="dxa"/>
+          </w:tcPr>
+          <w:p>
+            <w:pPr>
+              <w:spacing w:after="0" w:line="240" w:lineRule="auto"/>
+              <w:rPr>
+                <w:rFonts w:asciiTheme="minorHAnsi" w:hAnsiTheme="minorHAnsi" w:cstheme="minorHAnsi"/>
+                <w:sz w:val="20"/>
+                <w:szCs w:val="20"/>
+              </w:rPr>
+            </w:pPr>
+          </w:p>
+        </w:tc>
+        <w:tc>
+          <w:tcPr>
+            <w:tcW w:w="1307" w:type="dxa"/>
+          </w:tcPr>
+          <w:p>
+            <w:pPr>
+              <w:spacing w:after="0" w:line="240" w:lineRule="auto"/>
+              <w:rPr>
+                <w:rFonts w:asciiTheme="minorHAnsi" w:hAnsiTheme="minorHAnsi" w:cstheme="minorHAnsi"/>
+                <w:b/>
+                <w:sz w:val="20"/>
+                <w:szCs w:val="20"/>
+              </w:rPr>
+            </w:pPr>
+          </w:p>
+        </w:tc>
+        <w:tc>
+          <w:tcPr>
+            <w:tcW w:w="912" w:type="dxa"/>
+          </w:tcPr>
+          <w:p>
+            <w:pPr>
+              <w:spacing w:after="0" w:line="240" w:lineRule="auto"/>
+              <w:rPr>
+                <w:rFonts w:asciiTheme="minorHAnsi" w:hAnsiTheme="minorHAnsi" w:cstheme="minorHAnsi"/>
+                <w:sz w:val="20"/>
+                <w:szCs w:val="20"/>
+              </w:rPr>
+            </w:pPr>
+            <w:r>
+              <w:rPr>
+                <w:rFonts w:asciiTheme="minorHAnsi" w:hAnsiTheme="minorHAnsi" w:cstheme="minorHAnsi"/>
+                <w:sz w:val="20"/>
+                <w:szCs w:val="20"/>
+              </w:rPr>
+              <w:t>Numeric</w:t>
+            </w:r>
+          </w:p>
+        </w:tc>
+        <w:tc>
+          <w:tcPr>
+            <w:tcW w:w="917" w:type="dxa"/>
+          </w:tcPr>
+          <w:p>
+            <w:pPr>
+              <w:spacing w:after="0" w:line="240" w:lineRule="auto"/>
+              <w:rPr>
+                <w:rFonts w:asciiTheme="minorHAnsi" w:hAnsiTheme="minorHAnsi" w:cstheme="minorHAnsi"/>
+                <w:sz w:val="20"/>
+                <w:szCs w:val="20"/>
+              </w:rPr>
+            </w:pPr>
+            <w:r>
+              <w:rPr>
+                <w:rFonts w:asciiTheme="minorHAnsi" w:hAnsiTheme="minorHAnsi"/>
+                <w:sz w:val="20"/>
+              </w:rPr>
+              <w:t>NA</w:t>
+            </w:r>
+          </w:p>
+        </w:tc>
+      </w:tr>
+      <w:tr>
+        <w:trPr>
+          <w:trHeight w:val="305"/>
+        </w:trPr>
+        <w:tc>
+          <w:tcPr>
+            <w:tcW w:w="2738" w:type="dxa"/>
+            <w:noWrap/>
+          </w:tcPr>
+          <w:p>
+            <w:pPr>
+              <w:spacing w:after="0" w:line="240" w:lineRule="auto"/>
+              <w:rPr>
+                <w:rFonts w:asciiTheme="minorHAnsi" w:hAnsiTheme="minorHAnsi" w:cstheme="minorHAnsi"/>
+                <w:sz w:val="20"/>
+                <w:szCs w:val="20"/>
+              </w:rPr>
+            </w:pPr>
+            <w:proofErr w:type="spellStart"/>
+            <w:r>
+              <w:rPr>
+                <w:rFonts w:asciiTheme="minorHAnsi" w:hAnsiTheme="minorHAnsi" w:cstheme="minorHAnsi"/>
+                <w:sz w:val="20"/>
+                <w:szCs w:val="20"/>
+              </w:rPr>
+              <w:t>ComID</w:t>
+            </w:r>
+            <w:proofErr w:type="spellEnd"/>
+          </w:p>
+        </w:tc>
+        <w:tc>
+          <w:tcPr>
+            <w:tcW w:w="2406" w:type="dxa"/>
+          </w:tcPr>
+          <w:p>
+            <w:pPr>
+              <w:rPr>
+                <w:rFonts w:asciiTheme="minorHAnsi" w:hAnsiTheme="minorHAnsi" w:cstheme="minorHAnsi"/>
+                <w:sz w:val="20"/>
+                <w:szCs w:val="20"/>
+              </w:rPr>
+            </w:pPr>
+            <w:r>
+              <w:rPr>
+                <w:rFonts w:asciiTheme="minorHAnsi" w:hAnsiTheme="minorHAnsi" w:cstheme="minorHAnsi"/>
+                <w:sz w:val="20"/>
+                <w:szCs w:val="20"/>
+              </w:rPr>
+              <w:t>unique NHD lake ID used in this analysis</w:t>
+            </w:r>
+          </w:p>
+        </w:tc>
+        <w:tc>
+          <w:tcPr>
+            <w:tcW w:w="918" w:type="dxa"/>
+          </w:tcPr>
+          <w:p>
+            <w:pPr>
+              <w:spacing w:after="0" w:line="240" w:lineRule="auto"/>
+              <w:rPr>
+                <w:rFonts w:asciiTheme="minorHAnsi" w:hAnsiTheme="minorHAnsi" w:cstheme="minorHAnsi"/>
+                <w:sz w:val="20"/>
+                <w:szCs w:val="20"/>
+              </w:rPr>
+            </w:pPr>
+          </w:p>
+        </w:tc>
+        <w:tc>
+          <w:tcPr>
+            <w:tcW w:w="1307" w:type="dxa"/>
+          </w:tcPr>
+          <w:p>
+            <w:pPr>
+              <w:rPr>
+                <w:rFonts w:asciiTheme="minorHAnsi" w:hAnsiTheme="minorHAnsi" w:cstheme="minorHAnsi"/>
+                <w:sz w:val="20"/>
+                <w:szCs w:val="20"/>
+              </w:rPr>
+            </w:pPr>
+          </w:p>
+        </w:tc>
+        <w:tc>
+          <w:tcPr>
+            <w:tcW w:w="912" w:type="dxa"/>
+          </w:tcPr>
+          <w:p>
+            <w:pPr>
+              <w:spacing w:after="0" w:line="240" w:lineRule="auto"/>
+              <w:rPr>
+                <w:rFonts w:asciiTheme="minorHAnsi" w:hAnsiTheme="minorHAnsi" w:cstheme="minorHAnsi"/>
+                <w:sz w:val="20"/>
+                <w:szCs w:val="20"/>
+              </w:rPr>
+            </w:pPr>
+            <w:r>
+              <w:rPr>
+                <w:rFonts w:asciiTheme="minorHAnsi" w:hAnsiTheme="minorHAnsi" w:cstheme="minorHAnsi"/>
+                <w:sz w:val="20"/>
+                <w:szCs w:val="20"/>
+              </w:rPr>
+              <w:t>Numeric</w:t>
+            </w:r>
+          </w:p>
+        </w:tc>
+        <w:tc>
+          <w:tcPr>
+            <w:tcW w:w="917" w:type="dxa"/>
+          </w:tcPr>
+          <w:p>
+            <w:pPr>
+              <w:spacing w:after="0" w:line="240" w:lineRule="auto"/>
+              <w:rPr>
+                <w:rFonts w:asciiTheme="minorHAnsi" w:hAnsiTheme="minorHAnsi" w:cstheme="minorHAnsi"/>
+                <w:sz w:val="20"/>
+                <w:szCs w:val="20"/>
+              </w:rPr>
+            </w:pPr>
+            <w:r>
+              <w:rPr>
+                <w:rFonts w:asciiTheme="minorHAnsi" w:hAnsiTheme="minorHAnsi"/>
+                <w:sz w:val="20"/>
+              </w:rPr>
+              <w:t>NA</w:t>
+            </w:r>
+          </w:p>
+        </w:tc>
+      </w:tr>
+      <w:tr>
+        <w:trPr>
+          <w:trHeight w:val="305"/>
+        </w:trPr>
+        <w:tc>
+          <w:tcPr>
+            <w:tcW w:w="2738" w:type="dxa"/>
+            <w:noWrap/>
+          </w:tcPr>
+          <w:p>
+            <w:pPr>
+              <w:spacing w:after="0" w:line="240" w:lineRule="auto"/>
+              <w:rPr>
+                <w:rFonts w:asciiTheme="minorHAnsi" w:hAnsiTheme="minorHAnsi" w:cstheme="minorHAnsi"/>
+                <w:sz w:val="20"/>
+                <w:szCs w:val="20"/>
+              </w:rPr>
+            </w:pPr>
+            <w:proofErr w:type="spellStart"/>
+            <w:r>
+              <w:rPr>
+                <w:rFonts w:asciiTheme="minorHAnsi" w:hAnsiTheme="minorHAnsi" w:cstheme="minorHAnsi"/>
+                <w:sz w:val="20"/>
+                <w:szCs w:val="20"/>
+              </w:rPr>
+              <w:t>lagoslakei</w:t>
+            </w:r>
+            <w:proofErr w:type="spellEnd"/>
+          </w:p>
+        </w:tc>
+        <w:tc>
+          <w:tcPr>
+            <w:tcW w:w="2406" w:type="dxa"/>
+          </w:tcPr>
+          <w:p>
+            <w:pPr>
+              <w:rPr>
+                <w:rFonts w:asciiTheme="minorHAnsi" w:hAnsiTheme="minorHAnsi" w:cstheme="minorHAnsi"/>
+                <w:sz w:val="20"/>
+                <w:szCs w:val="20"/>
+              </w:rPr>
+            </w:pPr>
+            <w:proofErr w:type="spellStart"/>
+            <w:r>
+              <w:rPr>
+                <w:rFonts w:asciiTheme="minorHAnsi" w:hAnsiTheme="minorHAnsi" w:cstheme="minorHAnsi"/>
+                <w:sz w:val="20"/>
+                <w:szCs w:val="20"/>
+              </w:rPr>
+              <w:t>lagoslakeid</w:t>
+            </w:r>
+            <w:proofErr w:type="spellEnd"/>
+            <w:r>
+              <w:rPr>
+                <w:rFonts w:asciiTheme="minorHAnsi" w:hAnsiTheme="minorHAnsi" w:cstheme="minorHAnsi"/>
+                <w:sz w:val="20"/>
+                <w:szCs w:val="20"/>
+              </w:rPr>
+              <w:t>; unique LAGOS lake ID</w:t>
+            </w:r>
+          </w:p>
+        </w:tc>
+        <w:tc>
+          <w:tcPr>
+            <w:tcW w:w="918" w:type="dxa"/>
+          </w:tcPr>
+          <w:p>
+            <w:pPr>
+              <w:spacing w:after="0" w:line="240" w:lineRule="auto"/>
+              <w:rPr>
+                <w:rFonts w:asciiTheme="minorHAnsi" w:hAnsiTheme="minorHAnsi" w:cstheme="minorHAnsi"/>
+                <w:sz w:val="20"/>
+                <w:szCs w:val="20"/>
+              </w:rPr>
+            </w:pPr>
+          </w:p>
+        </w:tc>
+        <w:tc>
+          <w:tcPr>
+            <w:tcW w:w="1307" w:type="dxa"/>
+          </w:tcPr>
+          <w:p>
+            <w:pPr>
+              <w:spacing w:after="0" w:line="240" w:lineRule="auto"/>
+              <w:rPr>
+                <w:rFonts w:asciiTheme="minorHAnsi" w:hAnsiTheme="minorHAnsi" w:cstheme="minorHAnsi"/>
+                <w:b/>
+                <w:sz w:val="20"/>
+                <w:szCs w:val="20"/>
+              </w:rPr>
+            </w:pPr>
+          </w:p>
+        </w:tc>
+        <w:tc>
+          <w:tcPr>
+            <w:tcW w:w="912" w:type="dxa"/>
+          </w:tcPr>
+          <w:p>
+            <w:pPr>
+              <w:spacing w:after="0" w:line="240" w:lineRule="auto"/>
+              <w:rPr>
+                <w:rFonts w:asciiTheme="minorHAnsi" w:hAnsiTheme="minorHAnsi" w:cstheme="minorHAnsi"/>
+                <w:sz w:val="20"/>
+                <w:szCs w:val="20"/>
+              </w:rPr>
+            </w:pPr>
+            <w:r>
+              <w:rPr>
+                <w:rFonts w:asciiTheme="minorHAnsi" w:hAnsiTheme="minorHAnsi" w:cstheme="minorHAnsi"/>
+                <w:sz w:val="20"/>
+                <w:szCs w:val="20"/>
+              </w:rPr>
+              <w:t>Numeric</w:t>
+            </w:r>
+          </w:p>
+        </w:tc>
+        <w:tc>
+          <w:tcPr>
+            <w:tcW w:w="917" w:type="dxa"/>
+          </w:tcPr>
+          <w:p>
+            <w:pPr>
+              <w:spacing w:after="0" w:line="240" w:lineRule="auto"/>
+              <w:rPr>
+                <w:rFonts w:asciiTheme="minorHAnsi" w:hAnsiTheme="minorHAnsi" w:cstheme="minorHAnsi"/>
+                <w:sz w:val="20"/>
+                <w:szCs w:val="20"/>
+              </w:rPr>
+            </w:pPr>
+            <w:r>
+              <w:rPr>
+                <w:rFonts w:asciiTheme="minorHAnsi" w:hAnsiTheme="minorHAnsi"/>
+                <w:sz w:val="20"/>
+              </w:rPr>
+              <w:t>NA</w:t>
+            </w:r>
+          </w:p>
+        </w:tc>
+      </w:tr>
+      <w:tr>
+        <w:trPr>
+          <w:trHeight w:val="305"/>
+        </w:trPr>
+        <w:tc>
+          <w:tcPr>
+            <w:tcW w:w="2738" w:type="dxa"/>
+            <w:noWrap/>
+          </w:tcPr>
+          <w:p>
+            <w:pPr>
+              <w:spacing w:after="0" w:line="240" w:lineRule="auto"/>
+              <w:rPr>
+                <w:rFonts w:asciiTheme="minorHAnsi" w:hAnsiTheme="minorHAnsi" w:cstheme="minorHAnsi"/>
+                <w:sz w:val="20"/>
+                <w:szCs w:val="20"/>
+              </w:rPr>
+            </w:pPr>
+            <w:proofErr w:type="spellStart"/>
+            <w:r>
+              <w:rPr>
+                <w:rFonts w:asciiTheme="minorHAnsi" w:hAnsiTheme="minorHAnsi" w:cstheme="minorHAnsi"/>
+                <w:sz w:val="20"/>
+                <w:szCs w:val="20"/>
+              </w:rPr>
+              <w:t>LakeConnec</w:t>
+            </w:r>
+            <w:proofErr w:type="spellEnd"/>
+          </w:p>
+        </w:tc>
+        <w:tc>
+          <w:tcPr>
+            <w:tcW w:w="2406" w:type="dxa"/>
+          </w:tcPr>
+          <w:p>
+            <w:pPr>
+              <w:rPr>
+                <w:rFonts w:asciiTheme="minorHAnsi" w:hAnsiTheme="minorHAnsi" w:cstheme="minorHAnsi"/>
+                <w:sz w:val="20"/>
+                <w:szCs w:val="20"/>
+              </w:rPr>
+            </w:pPr>
+            <w:r>
+              <w:rPr>
+                <w:rFonts w:asciiTheme="minorHAnsi" w:hAnsiTheme="minorHAnsi" w:cstheme="minorHAnsi"/>
+                <w:sz w:val="20"/>
+                <w:szCs w:val="20"/>
+              </w:rPr>
+              <w:t>LAGOS lake connectivity class; isolated, headwater, drainage-lake and drainage-lake-stream</w:t>
+            </w:r>
+          </w:p>
+        </w:tc>
+        <w:tc>
+          <w:tcPr>
+            <w:tcW w:w="918" w:type="dxa"/>
+          </w:tcPr>
+          <w:p>
+            <w:pPr>
+              <w:spacing w:after="0" w:line="240" w:lineRule="auto"/>
+              <w:rPr>
+                <w:rFonts w:asciiTheme="minorHAnsi" w:hAnsiTheme="minorHAnsi" w:cstheme="minorHAnsi"/>
+                <w:sz w:val="20"/>
+                <w:szCs w:val="20"/>
+              </w:rPr>
+            </w:pPr>
+          </w:p>
+        </w:tc>
+        <w:tc>
+          <w:tcPr>
+            <w:tcW w:w="1307" w:type="dxa"/>
+          </w:tcPr>
+          <w:p>
+            <w:pPr>
+              <w:spacing w:after="0" w:line="240" w:lineRule="auto"/>
+              <w:rPr>
+                <w:rFonts w:asciiTheme="minorHAnsi" w:hAnsiTheme="minorHAnsi" w:cstheme="minorHAnsi"/>
+                <w:b/>
+                <w:sz w:val="20"/>
+                <w:szCs w:val="20"/>
+              </w:rPr>
+            </w:pPr>
+          </w:p>
+        </w:tc>
+        <w:tc>
+          <w:tcPr>
+            <w:tcW w:w="912" w:type="dxa"/>
+          </w:tcPr>
+          <w:p>
+            <w:pPr>
+              <w:spacing w:after="0" w:line="240" w:lineRule="auto"/>
+              <w:rPr>
+                <w:rFonts w:asciiTheme="minorHAnsi" w:hAnsiTheme="minorHAnsi" w:cstheme="minorHAnsi"/>
+                <w:sz w:val="20"/>
+                <w:szCs w:val="20"/>
+              </w:rPr>
+            </w:pPr>
+            <w:r>
+              <w:rPr>
+                <w:rFonts w:asciiTheme="minorHAnsi" w:hAnsiTheme="minorHAnsi" w:cstheme="minorHAnsi"/>
+                <w:sz w:val="20"/>
+                <w:szCs w:val="20"/>
+              </w:rPr>
+              <w:t>Categorical</w:t>
+            </w:r>
+          </w:p>
+        </w:tc>
+        <w:tc>
+          <w:tcPr>
+            <w:tcW w:w="917" w:type="dxa"/>
+          </w:tcPr>
+          <w:p>
+            <w:pPr>
+              <w:spacing w:after="0" w:line="240" w:lineRule="auto"/>
+              <w:rPr>
+                <w:rFonts w:asciiTheme="minorHAnsi" w:hAnsiTheme="minorHAnsi"/>
+                <w:sz w:val="20"/>
               </w:rPr>
             </w:pPr>
             <w:r>
@@ -15149,6 +16611,7 @@
           <w:color w:val="4F81BD" w:themeColor="accent1"/>
           <w:sz w:val="28"/>
         </w:rPr>
+        <w:lastRenderedPageBreak/>
         <w:t xml:space="preserve">Scripts/code (software) – </w:t>
       </w:r>
       <w:r>
@@ -17533,7 +18996,7 @@
 </file>
 
 <file path=customXml/itemProps1.xml><?xml version="1.0" encoding="utf-8"?>
-<ds:datastoreItem xmlns:ds="http://schemas.openxmlformats.org/officeDocument/2006/customXml" ds:itemID="{FB76F861-BD20-4056-A4FB-6D06DB406AFC}">
+<ds:datastoreItem xmlns:ds="http://schemas.openxmlformats.org/officeDocument/2006/customXml" ds:itemID="{C4489764-42A8-4D0C-9A7B-D314A0F17594}">
   <ds:schemaRefs>
     <ds:schemaRef ds:uri="http://schemas.openxmlformats.org/officeDocument/2006/bibliography"/>
   </ds:schemaRefs>

</xml_diff>

<commit_message>
add zenodo link to metadata
</commit_message>
<xml_diff>
--- a/NoLakeLeftBehind_metadata.docx
+++ b/NoLakeLeftBehind_metadata.docx
@@ -268,35 +268,17 @@
                   <w:rStyle w:val="Hyperlink"/>
                   <w:rFonts w:asciiTheme="minorHAnsi" w:hAnsiTheme="minorHAnsi"/>
                 </w:rPr>
-                <w:t>https://github.com/cont-limno/FreshwaterConservation</w:t>
+                <w:t>https://doi.org/10.5281/zenodo.3361750</w:t>
               </w:r>
             </w:hyperlink>
             <w:r>
               <w:rPr>
                 <w:rFonts w:asciiTheme="minorHAnsi" w:hAnsiTheme="minorHAnsi"/>
               </w:rPr>
-              <w:t xml:space="preserve">; this will be published in a permanent archive with a DOI (e.g., </w:t>
-            </w:r>
-            <w:proofErr w:type="spellStart"/>
-            <w:r>
-              <w:rPr>
-                <w:rFonts w:asciiTheme="minorHAnsi" w:hAnsiTheme="minorHAnsi"/>
-              </w:rPr>
-              <w:t>Zenodo</w:t>
-            </w:r>
-            <w:proofErr w:type="spellEnd"/>
-            <w:r>
-              <w:rPr>
-                <w:rFonts w:asciiTheme="minorHAnsi" w:hAnsiTheme="minorHAnsi"/>
-              </w:rPr>
-              <w:t>) when the manuscript is accepted for publication</w:t>
-            </w:r>
-            <w:r>
-              <w:rPr>
-                <w:rFonts w:asciiTheme="minorHAnsi" w:hAnsiTheme="minorHAnsi"/>
-              </w:rPr>
-              <w:t xml:space="preserve">. </w:t>
-            </w:r>
+              <w:t xml:space="preserve"> </w:t>
+            </w:r>
+            <w:bookmarkStart w:id="0" w:name="_GoBack"/>
+            <w:bookmarkEnd w:id="0"/>
           </w:p>
         </w:tc>
       </w:tr>
@@ -400,27 +382,7 @@
                 <w:sz w:val="22"/>
                 <w:szCs w:val="22"/>
               </w:rPr>
-              <w:t xml:space="preserve">freshwater conservation, inland waters, </w:t>
-            </w:r>
-            <w:proofErr w:type="spellStart"/>
-            <w:r>
-              <w:rPr>
-                <w:rFonts w:asciiTheme="minorHAnsi" w:hAnsiTheme="minorHAnsi" w:cstheme="minorHAnsi"/>
-                <w:color w:val="000000"/>
-                <w:sz w:val="22"/>
-                <w:szCs w:val="22"/>
-              </w:rPr>
-              <w:t>LakeCat</w:t>
-            </w:r>
-            <w:proofErr w:type="spellEnd"/>
-            <w:r>
-              <w:rPr>
-                <w:rFonts w:asciiTheme="minorHAnsi" w:hAnsiTheme="minorHAnsi" w:cstheme="minorHAnsi"/>
-                <w:color w:val="000000"/>
-                <w:sz w:val="22"/>
-                <w:szCs w:val="22"/>
-              </w:rPr>
-              <w:t>, PADUS, pond, reservoir, protected area</w:t>
+              <w:t>freshwater conservation, inland waters, LakeCat, PADUS, pond, reservoir, protected area</w:t>
             </w:r>
           </w:p>
         </w:tc>
@@ -847,61 +809,7 @@
                 <w:sz w:val="22"/>
                 <w:szCs w:val="22"/>
               </w:rPr>
-              <w:t xml:space="preserve">Nicholas K. </w:t>
-            </w:r>
-            <w:proofErr w:type="spellStart"/>
-            <w:r>
-              <w:rPr>
-                <w:rFonts w:asciiTheme="minorHAnsi" w:hAnsiTheme="minorHAnsi"/>
-                <w:sz w:val="22"/>
-                <w:szCs w:val="22"/>
-              </w:rPr>
-              <w:t>Skaff</w:t>
-            </w:r>
-            <w:proofErr w:type="spellEnd"/>
-            <w:r>
-              <w:rPr>
-                <w:rFonts w:asciiTheme="minorHAnsi" w:hAnsiTheme="minorHAnsi"/>
-                <w:sz w:val="22"/>
-                <w:szCs w:val="22"/>
-              </w:rPr>
-              <w:t xml:space="preserve">, Patricia A. </w:t>
-            </w:r>
-            <w:proofErr w:type="spellStart"/>
-            <w:r>
-              <w:rPr>
-                <w:rFonts w:asciiTheme="minorHAnsi" w:hAnsiTheme="minorHAnsi"/>
-                <w:sz w:val="22"/>
-                <w:szCs w:val="22"/>
-              </w:rPr>
-              <w:t>Soranno</w:t>
-            </w:r>
-            <w:proofErr w:type="spellEnd"/>
-            <w:r>
-              <w:rPr>
-                <w:rFonts w:asciiTheme="minorHAnsi" w:hAnsiTheme="minorHAnsi"/>
-                <w:sz w:val="22"/>
-                <w:szCs w:val="22"/>
-              </w:rPr>
-              <w:t xml:space="preserve">, Kendra Spence </w:t>
-            </w:r>
-            <w:proofErr w:type="spellStart"/>
-            <w:r>
-              <w:rPr>
-                <w:rFonts w:asciiTheme="minorHAnsi" w:hAnsiTheme="minorHAnsi"/>
-                <w:sz w:val="22"/>
-                <w:szCs w:val="22"/>
-              </w:rPr>
-              <w:t>Cheruvelil</w:t>
-            </w:r>
-            <w:proofErr w:type="spellEnd"/>
-            <w:r>
-              <w:rPr>
-                <w:rFonts w:asciiTheme="minorHAnsi" w:hAnsiTheme="minorHAnsi"/>
-                <w:sz w:val="22"/>
-                <w:szCs w:val="22"/>
-              </w:rPr>
-              <w:t xml:space="preserve"> </w:t>
+              <w:t xml:space="preserve">Nicholas K. Skaff, Patricia A. Soranno, Kendra Spence Cheruvelil </w:t>
             </w:r>
           </w:p>
         </w:tc>
@@ -1018,127 +926,7 @@
                 <w:sz w:val="22"/>
                 <w:szCs w:val="22"/>
               </w:rPr>
-              <w:t xml:space="preserve"> Lead PI: P. </w:t>
-            </w:r>
-            <w:proofErr w:type="spellStart"/>
-            <w:r>
-              <w:rPr>
-                <w:rFonts w:asciiTheme="minorHAnsi" w:hAnsiTheme="minorHAnsi" w:cstheme="minorHAnsi"/>
-                <w:color w:val="000000"/>
-                <w:sz w:val="22"/>
-                <w:szCs w:val="22"/>
-              </w:rPr>
-              <w:t>Soranno</w:t>
-            </w:r>
-            <w:proofErr w:type="spellEnd"/>
-            <w:r>
-              <w:rPr>
-                <w:rFonts w:asciiTheme="minorHAnsi" w:hAnsiTheme="minorHAnsi" w:cstheme="minorHAnsi"/>
-                <w:color w:val="000000"/>
-                <w:sz w:val="22"/>
-                <w:szCs w:val="22"/>
-              </w:rPr>
-              <w:t xml:space="preserve">. Co-PI: K. </w:t>
-            </w:r>
-            <w:proofErr w:type="spellStart"/>
-            <w:r>
-              <w:rPr>
-                <w:rFonts w:asciiTheme="minorHAnsi" w:hAnsiTheme="minorHAnsi" w:cstheme="minorHAnsi"/>
-                <w:color w:val="000000"/>
-                <w:sz w:val="22"/>
-                <w:szCs w:val="22"/>
-              </w:rPr>
-              <w:t>Cheruvelil</w:t>
-            </w:r>
-            <w:proofErr w:type="spellEnd"/>
-            <w:r>
-              <w:rPr>
-                <w:rFonts w:asciiTheme="minorHAnsi" w:hAnsiTheme="minorHAnsi" w:cstheme="minorHAnsi"/>
-                <w:color w:val="000000"/>
-                <w:sz w:val="22"/>
-                <w:szCs w:val="22"/>
-              </w:rPr>
-              <w:t xml:space="preserve">, P. Tan, J. Zhou, E. Stanley, C. </w:t>
-            </w:r>
-            <w:proofErr w:type="spellStart"/>
-            <w:r>
-              <w:rPr>
-                <w:rFonts w:asciiTheme="minorHAnsi" w:hAnsiTheme="minorHAnsi" w:cstheme="minorHAnsi"/>
-                <w:color w:val="000000"/>
-                <w:sz w:val="22"/>
-                <w:szCs w:val="22"/>
-              </w:rPr>
-              <w:t>Gries</w:t>
-            </w:r>
-            <w:proofErr w:type="spellEnd"/>
-            <w:r>
-              <w:rPr>
-                <w:rFonts w:asciiTheme="minorHAnsi" w:hAnsiTheme="minorHAnsi" w:cstheme="minorHAnsi"/>
-                <w:color w:val="000000"/>
-                <w:sz w:val="22"/>
-                <w:szCs w:val="22"/>
-              </w:rPr>
-              <w:t xml:space="preserve">, N. </w:t>
-            </w:r>
-            <w:proofErr w:type="spellStart"/>
-            <w:r>
-              <w:rPr>
-                <w:rFonts w:asciiTheme="minorHAnsi" w:hAnsiTheme="minorHAnsi" w:cstheme="minorHAnsi"/>
-                <w:color w:val="000000"/>
-                <w:sz w:val="22"/>
-                <w:szCs w:val="22"/>
-              </w:rPr>
-              <w:t>Lottig</w:t>
-            </w:r>
-            <w:proofErr w:type="spellEnd"/>
-            <w:r>
-              <w:rPr>
-                <w:rFonts w:asciiTheme="minorHAnsi" w:hAnsiTheme="minorHAnsi" w:cstheme="minorHAnsi"/>
-                <w:color w:val="000000"/>
-                <w:sz w:val="22"/>
-                <w:szCs w:val="22"/>
-              </w:rPr>
-              <w:t xml:space="preserve">, T. Wagner, E. Hanks, </w:t>
-            </w:r>
-            <w:proofErr w:type="gramStart"/>
-            <w:r>
-              <w:rPr>
-                <w:rFonts w:asciiTheme="minorHAnsi" w:hAnsiTheme="minorHAnsi" w:cstheme="minorHAnsi"/>
-                <w:color w:val="000000"/>
-                <w:sz w:val="22"/>
-                <w:szCs w:val="22"/>
-              </w:rPr>
-              <w:t>E</w:t>
-            </w:r>
-            <w:proofErr w:type="gramEnd"/>
-            <w:r>
-              <w:rPr>
-                <w:rFonts w:asciiTheme="minorHAnsi" w:hAnsiTheme="minorHAnsi" w:cstheme="minorHAnsi"/>
-                <w:color w:val="000000"/>
-                <w:sz w:val="22"/>
-                <w:szCs w:val="22"/>
-              </w:rPr>
-              <w:t xml:space="preserve">. </w:t>
-            </w:r>
-            <w:proofErr w:type="spellStart"/>
-            <w:r>
-              <w:rPr>
-                <w:rFonts w:asciiTheme="minorHAnsi" w:hAnsiTheme="minorHAnsi" w:cstheme="minorHAnsi"/>
-                <w:color w:val="000000"/>
-                <w:sz w:val="22"/>
-                <w:szCs w:val="22"/>
-              </w:rPr>
-              <w:t>Schliep</w:t>
-            </w:r>
-            <w:proofErr w:type="spellEnd"/>
-            <w:r>
-              <w:rPr>
-                <w:rFonts w:asciiTheme="minorHAnsi" w:hAnsiTheme="minorHAnsi" w:cstheme="minorHAnsi"/>
-                <w:color w:val="000000"/>
-                <w:sz w:val="22"/>
-                <w:szCs w:val="22"/>
-              </w:rPr>
-              <w:t>.</w:t>
+              <w:t xml:space="preserve"> Lead PI: P. Soranno. Co-PI: K. Cheruvelil, P. Tan, J. Zhou, E. Stanley, C. Gries, N. Lottig, T. Wagner, E. Hanks, E. Schliep.</w:t>
             </w:r>
           </w:p>
         </w:tc>
@@ -1557,28 +1345,14 @@
               <w:rPr>
                 <w:rFonts w:asciiTheme="minorHAnsi" w:hAnsiTheme="minorHAnsi"/>
               </w:rPr>
-              <w:t xml:space="preserve">ecoregions </w:t>
+              <w:t xml:space="preserve">ecoregions used by the US Environmental Protection Agency’s National Aquatic Resource Survey. Characteristics of protected lakes were quantified using </w:t>
             </w:r>
             <w:r>
               <w:rPr>
                 <w:rFonts w:asciiTheme="minorHAnsi" w:hAnsiTheme="minorHAnsi"/>
               </w:rPr>
               <w:lastRenderedPageBreak/>
-              <w:t xml:space="preserve">used by the US Environmental Protection Agency’s National Aquatic Resource Survey. Characteristics of protected lakes were quantified using catchment data from </w:t>
-            </w:r>
-            <w:proofErr w:type="spellStart"/>
-            <w:r>
-              <w:rPr>
-                <w:rFonts w:asciiTheme="minorHAnsi" w:hAnsiTheme="minorHAnsi"/>
-              </w:rPr>
-              <w:t>LakeCat</w:t>
-            </w:r>
-            <w:proofErr w:type="spellEnd"/>
-            <w:r>
-              <w:rPr>
-                <w:rFonts w:asciiTheme="minorHAnsi" w:hAnsiTheme="minorHAnsi"/>
-              </w:rPr>
-              <w:t xml:space="preserve"> (Hill et al. 2018; </w:t>
+              <w:t xml:space="preserve">catchment data from LakeCat (Hill et al. 2018; </w:t>
             </w:r>
             <w:hyperlink r:id="rId9" w:history="1">
               <w:r>
@@ -2284,7 +2058,6 @@
                 <w:sz w:val="20"/>
               </w:rPr>
             </w:pPr>
-            <w:proofErr w:type="spellStart"/>
             <w:r>
               <w:rPr>
                 <w:rFonts w:asciiTheme="minorHAnsi" w:hAnsiTheme="minorHAnsi"/>
@@ -2292,7 +2065,6 @@
               </w:rPr>
               <w:t>lagoslakei</w:t>
             </w:r>
-            <w:proofErr w:type="spellEnd"/>
           </w:p>
         </w:tc>
         <w:tc>
@@ -2404,7 +2176,6 @@
                 <w:sz w:val="20"/>
               </w:rPr>
             </w:pPr>
-            <w:proofErr w:type="spellStart"/>
             <w:r>
               <w:rPr>
                 <w:rFonts w:asciiTheme="minorHAnsi" w:hAnsiTheme="minorHAnsi"/>
@@ -2412,7 +2183,6 @@
               </w:rPr>
               <w:t>LakeConnec</w:t>
             </w:r>
-            <w:proofErr w:type="spellEnd"/>
           </w:p>
         </w:tc>
         <w:tc>
@@ -2516,16 +2286,7 @@
                 <w:color w:val="000000"/>
                 <w:sz w:val="20"/>
               </w:rPr>
-              <w:t xml:space="preserve"> lakes with no </w:t>
-            </w:r>
-            <w:r>
-              <w:rPr>
-                <w:rFonts w:asciiTheme="minorHAnsi" w:hAnsiTheme="minorHAnsi" w:cstheme="minorHAnsi"/>
-                <w:color w:val="000000"/>
-                <w:sz w:val="20"/>
-              </w:rPr>
-              <w:lastRenderedPageBreak/>
-              <w:t>inflows or outflows (isolated)</w:t>
+              <w:t xml:space="preserve"> lakes with no inflows or outflows (isolated)</w:t>
             </w:r>
           </w:p>
         </w:tc>
@@ -2546,7 +2307,6 @@
                 <w:rFonts w:asciiTheme="minorHAnsi" w:hAnsiTheme="minorHAnsi"/>
                 <w:sz w:val="20"/>
               </w:rPr>
-              <w:lastRenderedPageBreak/>
               <w:t>Text</w:t>
             </w:r>
           </w:p>
@@ -2595,6 +2355,7 @@
                 <w:rFonts w:asciiTheme="minorHAnsi" w:hAnsiTheme="minorHAnsi"/>
                 <w:sz w:val="20"/>
               </w:rPr>
+              <w:lastRenderedPageBreak/>
               <w:t>nhdplusv2_reachcode</w:t>
             </w:r>
           </w:p>
@@ -3229,7 +2990,6 @@
                 <w:sz w:val="20"/>
               </w:rPr>
             </w:pPr>
-            <w:proofErr w:type="spellStart"/>
             <w:r>
               <w:rPr>
                 <w:rFonts w:asciiTheme="minorHAnsi" w:hAnsiTheme="minorHAnsi"/>
@@ -3237,7 +2997,6 @@
               </w:rPr>
               <w:t>nLakes</w:t>
             </w:r>
-            <w:proofErr w:type="spellEnd"/>
           </w:p>
         </w:tc>
         <w:tc>
@@ -3729,7 +3488,7 @@
                 <w:rFonts w:asciiTheme="minorHAnsi" w:hAnsiTheme="minorHAnsi"/>
                 <w:sz w:val="20"/>
               </w:rPr>
-              <w:t xml:space="preserve">Number of protected lakes based on 80% catchment protection </w:t>
+              <w:t xml:space="preserve">Number of protected lakes based on 80% catchment protection occurring in </w:t>
             </w:r>
             <w:r>
               <w:rPr>
@@ -3737,7 +3496,7 @@
                 <w:sz w:val="20"/>
               </w:rPr>
               <w:lastRenderedPageBreak/>
-              <w:t>occurring in multi-use areas</w:t>
+              <w:t>multi-use areas</w:t>
             </w:r>
           </w:p>
         </w:tc>
@@ -4065,7 +3824,6 @@
                 <w:sz w:val="20"/>
               </w:rPr>
             </w:pPr>
-            <w:proofErr w:type="spellStart"/>
             <w:r>
               <w:rPr>
                 <w:rFonts w:asciiTheme="minorHAnsi" w:hAnsiTheme="minorHAnsi"/>
@@ -4073,7 +3831,6 @@
               </w:rPr>
               <w:t>unprotected_lakes</w:t>
             </w:r>
-            <w:proofErr w:type="spellEnd"/>
           </w:p>
         </w:tc>
         <w:tc>
@@ -4460,7 +4217,15 @@
                 <w:sz w:val="20"/>
                 <w:szCs w:val="20"/>
               </w:rPr>
-              <w:t xml:space="preserve">of lakes protected based on 80% catchment </w:t>
+              <w:t>of lakes protected based on 80% catchment protection</w:t>
+            </w:r>
+            <w:r>
+              <w:rPr>
+                <w:rFonts w:asciiTheme="minorHAnsi" w:hAnsiTheme="minorHAnsi" w:cstheme="minorHAnsi"/>
+                <w:sz w:val="20"/>
+                <w:szCs w:val="20"/>
+              </w:rPr>
+              <w:t xml:space="preserve"> </w:t>
             </w:r>
             <w:r>
               <w:rPr>
@@ -4469,15 +4234,7 @@
                 <w:szCs w:val="20"/>
               </w:rPr>
               <w:lastRenderedPageBreak/>
-              <w:t>protection</w:t>
-            </w:r>
-            <w:r>
-              <w:rPr>
-                <w:rFonts w:asciiTheme="minorHAnsi" w:hAnsiTheme="minorHAnsi" w:cstheme="minorHAnsi"/>
-                <w:sz w:val="20"/>
-                <w:szCs w:val="20"/>
-              </w:rPr>
-              <w:t xml:space="preserve"> occurring in strictly protected areas</w:t>
+              <w:t>occurring in strictly protected areas</w:t>
             </w:r>
           </w:p>
         </w:tc>
@@ -4958,7 +4715,6 @@
                 <w:sz w:val="20"/>
               </w:rPr>
             </w:pPr>
-            <w:proofErr w:type="spellStart"/>
             <w:r>
               <w:rPr>
                 <w:rFonts w:asciiTheme="minorHAnsi" w:hAnsiTheme="minorHAnsi"/>
@@ -4966,7 +4722,6 @@
               </w:rPr>
               <w:t>PropUnprotected</w:t>
             </w:r>
-            <w:proofErr w:type="spellEnd"/>
           </w:p>
         </w:tc>
         <w:tc>
@@ -5214,6 +4969,7 @@
                 <w:b/>
                 <w:bCs/>
               </w:rPr>
+              <w:lastRenderedPageBreak/>
               <w:t>Column name</w:t>
             </w:r>
           </w:p>
@@ -5478,7 +5234,6 @@
                 <w:sz w:val="20"/>
               </w:rPr>
             </w:pPr>
-            <w:proofErr w:type="spellStart"/>
             <w:r>
               <w:rPr>
                 <w:rFonts w:asciiTheme="minorHAnsi" w:hAnsiTheme="minorHAnsi"/>
@@ -5486,7 +5241,6 @@
               </w:rPr>
               <w:t>nLakes</w:t>
             </w:r>
-            <w:proofErr w:type="spellEnd"/>
           </w:p>
         </w:tc>
         <w:tc>
@@ -5605,7 +5359,6 @@
                 <w:sz w:val="20"/>
               </w:rPr>
             </w:pPr>
-            <w:proofErr w:type="spellStart"/>
             <w:r>
               <w:rPr>
                 <w:rFonts w:asciiTheme="minorHAnsi" w:hAnsiTheme="minorHAnsi"/>
@@ -5613,7 +5366,6 @@
               </w:rPr>
               <w:t>Strict_ctr</w:t>
             </w:r>
-            <w:proofErr w:type="spellEnd"/>
           </w:p>
         </w:tc>
         <w:tc>
@@ -5726,7 +5478,6 @@
                 <w:sz w:val="20"/>
               </w:rPr>
             </w:pPr>
-            <w:proofErr w:type="spellStart"/>
             <w:r>
               <w:rPr>
                 <w:rFonts w:asciiTheme="minorHAnsi" w:hAnsiTheme="minorHAnsi"/>
@@ -5734,7 +5485,6 @@
               </w:rPr>
               <w:t>Multi_ctr</w:t>
             </w:r>
-            <w:proofErr w:type="spellEnd"/>
           </w:p>
         </w:tc>
         <w:tc>
@@ -6148,7 +5898,7 @@
                 <w:sz w:val="20"/>
                 <w:szCs w:val="20"/>
               </w:rPr>
-              <w:t xml:space="preserve">number and proportion (in parentheses) </w:t>
+              <w:t xml:space="preserve">number and proportion (in parentheses) of protected </w:t>
             </w:r>
             <w:r>
               <w:rPr>
@@ -6157,7 +5907,7 @@
                 <w:szCs w:val="20"/>
               </w:rPr>
               <w:lastRenderedPageBreak/>
-              <w:t>of protected lakes based on full catchments occurring in strictly protected areas</w:t>
+              <w:t>lakes based on full catchments occurring in strictly protected areas</w:t>
             </w:r>
           </w:p>
         </w:tc>
@@ -6764,23 +6514,13 @@
                 <w:szCs w:val="20"/>
               </w:rPr>
             </w:pPr>
-            <w:proofErr w:type="gramStart"/>
-            <w:r>
-              <w:rPr>
-                <w:rFonts w:asciiTheme="minorHAnsi" w:hAnsiTheme="minorHAnsi" w:cstheme="minorHAnsi"/>
-                <w:sz w:val="20"/>
-                <w:szCs w:val="20"/>
-              </w:rPr>
-              <w:t>unique</w:t>
-            </w:r>
-            <w:proofErr w:type="gramEnd"/>
-            <w:r>
-              <w:rPr>
-                <w:rFonts w:asciiTheme="minorHAnsi" w:hAnsiTheme="minorHAnsi" w:cstheme="minorHAnsi"/>
-                <w:sz w:val="20"/>
-                <w:szCs w:val="20"/>
-              </w:rPr>
-              <w:t xml:space="preserve"> NHD lake ID; used to link to lakes from the National Hydrography Dataset plus v2 (NHD).</w:t>
+            <w:r>
+              <w:rPr>
+                <w:rFonts w:asciiTheme="minorHAnsi" w:hAnsiTheme="minorHAnsi" w:cstheme="minorHAnsi"/>
+                <w:sz w:val="20"/>
+                <w:szCs w:val="20"/>
+              </w:rPr>
+              <w:t>unique NHD lake ID; used to link to lakes from the National Hydrography Dataset plus v2 (NHD).</w:t>
             </w:r>
           </w:p>
         </w:tc>
@@ -6879,23 +6619,13 @@
                 <w:szCs w:val="20"/>
               </w:rPr>
             </w:pPr>
-            <w:proofErr w:type="spellStart"/>
-            <w:r>
-              <w:rPr>
-                <w:rFonts w:asciiTheme="minorHAnsi" w:hAnsiTheme="minorHAnsi" w:cstheme="minorHAnsi"/>
-                <w:sz w:val="20"/>
-                <w:szCs w:val="20"/>
-              </w:rPr>
-              <w:t>CatAreaSqKm</w:t>
-            </w:r>
-            <w:proofErr w:type="spellEnd"/>
-            <w:r>
-              <w:rPr>
-                <w:rFonts w:asciiTheme="minorHAnsi" w:hAnsiTheme="minorHAnsi" w:cstheme="minorHAnsi"/>
-                <w:sz w:val="20"/>
-                <w:szCs w:val="20"/>
-              </w:rPr>
-              <w:t xml:space="preserve"> </w:t>
+            <w:r>
+              <w:rPr>
+                <w:rFonts w:asciiTheme="minorHAnsi" w:hAnsiTheme="minorHAnsi" w:cstheme="minorHAnsi"/>
+                <w:sz w:val="20"/>
+                <w:szCs w:val="20"/>
+              </w:rPr>
+              <w:t xml:space="preserve">CatAreaSqKm </w:t>
             </w:r>
           </w:p>
         </w:tc>
@@ -7032,17 +6762,14 @@
                 <w:szCs w:val="20"/>
               </w:rPr>
             </w:pPr>
-            <w:proofErr w:type="spellStart"/>
-            <w:r>
-              <w:rPr>
-                <w:rFonts w:asciiTheme="minorHAnsi" w:hAnsiTheme="minorHAnsi" w:cstheme="minorHAnsi"/>
-                <w:sz w:val="20"/>
-                <w:szCs w:val="20"/>
-              </w:rPr>
-              <w:lastRenderedPageBreak/>
+            <w:r>
+              <w:rPr>
+                <w:rFonts w:asciiTheme="minorHAnsi" w:hAnsiTheme="minorHAnsi" w:cstheme="minorHAnsi"/>
+                <w:sz w:val="20"/>
+                <w:szCs w:val="20"/>
+              </w:rPr>
               <w:t>WsAreaSqKm</w:t>
             </w:r>
-            <w:proofErr w:type="spellEnd"/>
           </w:p>
         </w:tc>
         <w:tc>
@@ -7178,16 +6905,15 @@
                 <w:szCs w:val="20"/>
               </w:rPr>
             </w:pPr>
-            <w:proofErr w:type="spellStart"/>
-            <w:r>
-              <w:rPr>
-                <w:rFonts w:asciiTheme="minorHAnsi" w:hAnsiTheme="minorHAnsi" w:cstheme="minorHAnsi"/>
-                <w:sz w:val="20"/>
-                <w:szCs w:val="20"/>
-              </w:rPr>
+            <w:r>
+              <w:rPr>
+                <w:rFonts w:asciiTheme="minorHAnsi" w:hAnsiTheme="minorHAnsi" w:cstheme="minorHAnsi"/>
+                <w:sz w:val="20"/>
+                <w:szCs w:val="20"/>
+              </w:rPr>
+              <w:lastRenderedPageBreak/>
               <w:t>PctNo_GAP_StatusCat</w:t>
             </w:r>
-            <w:proofErr w:type="spellEnd"/>
           </w:p>
         </w:tc>
         <w:tc>
@@ -7792,31 +7518,39 @@
                 <w:sz w:val="20"/>
                 <w:szCs w:val="20"/>
               </w:rPr>
+              <w:t>PctGAP_Status4Cat</w:t>
+            </w:r>
+          </w:p>
+        </w:tc>
+        <w:tc>
+          <w:tcPr>
+            <w:tcW w:w="1476" w:type="dxa"/>
+          </w:tcPr>
+          <w:p>
+            <w:pPr>
+              <w:spacing w:after="0" w:line="240" w:lineRule="auto"/>
+              <w:rPr>
+                <w:rFonts w:asciiTheme="minorHAnsi" w:hAnsiTheme="minorHAnsi" w:cstheme="minorHAnsi"/>
+                <w:sz w:val="20"/>
+                <w:szCs w:val="20"/>
+              </w:rPr>
+            </w:pPr>
+            <w:r>
+              <w:rPr>
+                <w:rFonts w:asciiTheme="minorHAnsi" w:hAnsiTheme="minorHAnsi" w:cstheme="minorHAnsi"/>
+                <w:sz w:val="20"/>
+                <w:szCs w:val="20"/>
+              </w:rPr>
+              <w:t xml:space="preserve">percent of catchment under GAP status 4 (no </w:t>
+            </w:r>
+            <w:r>
+              <w:rPr>
+                <w:rFonts w:asciiTheme="minorHAnsi" w:hAnsiTheme="minorHAnsi" w:cstheme="minorHAnsi"/>
+                <w:sz w:val="20"/>
+                <w:szCs w:val="20"/>
+              </w:rPr>
               <w:lastRenderedPageBreak/>
-              <w:t>PctGAP_Status4Cat</w:t>
-            </w:r>
-          </w:p>
-        </w:tc>
-        <w:tc>
-          <w:tcPr>
-            <w:tcW w:w="1476" w:type="dxa"/>
-          </w:tcPr>
-          <w:p>
-            <w:pPr>
-              <w:spacing w:after="0" w:line="240" w:lineRule="auto"/>
-              <w:rPr>
-                <w:rFonts w:asciiTheme="minorHAnsi" w:hAnsiTheme="minorHAnsi" w:cstheme="minorHAnsi"/>
-                <w:sz w:val="20"/>
-                <w:szCs w:val="20"/>
-              </w:rPr>
-            </w:pPr>
-            <w:r>
-              <w:rPr>
-                <w:rFonts w:asciiTheme="minorHAnsi" w:hAnsiTheme="minorHAnsi" w:cstheme="minorHAnsi"/>
-                <w:sz w:val="20"/>
-                <w:szCs w:val="20"/>
-              </w:rPr>
-              <w:t>percent of catchment under GAP status 4 (no permanent protection)</w:t>
+              <w:t>permanent protection)</w:t>
             </w:r>
           </w:p>
         </w:tc>
@@ -7839,6 +7573,7 @@
                 <w:sz w:val="20"/>
                 <w:szCs w:val="20"/>
               </w:rPr>
+              <w:lastRenderedPageBreak/>
               <w:t>%</w:t>
             </w:r>
           </w:p>
@@ -9309,7 +9044,6 @@
                 <w:b/>
                 <w:bCs/>
               </w:rPr>
-              <w:lastRenderedPageBreak/>
               <w:t>Column name</w:t>
             </w:r>
           </w:p>
@@ -9455,6 +9189,7 @@
                 <w:sz w:val="20"/>
                 <w:szCs w:val="20"/>
               </w:rPr>
+              <w:lastRenderedPageBreak/>
               <w:t>x (</w:t>
             </w:r>
             <w:r>
@@ -9627,39 +9362,7 @@
           <w:rFonts w:ascii="Times New Roman" w:hAnsi="Times New Roman"/>
           <w:i/>
         </w:rPr>
-        <w:t xml:space="preserve">table of lake and catchment variables for analysis of protected lake characteristics from </w:t>
-      </w:r>
-      <w:proofErr w:type="spellStart"/>
-      <w:r>
-        <w:rPr>
-          <w:rFonts w:ascii="Times New Roman" w:hAnsi="Times New Roman"/>
-          <w:i/>
-        </w:rPr>
-        <w:t>LakeCat</w:t>
-      </w:r>
-      <w:proofErr w:type="spellEnd"/>
-      <w:r>
-        <w:rPr>
-          <w:rFonts w:ascii="Times New Roman" w:hAnsi="Times New Roman"/>
-          <w:i/>
-        </w:rPr>
-        <w:t xml:space="preserve"> See Hill et al. (2018) for detailed variable descriptions from </w:t>
-      </w:r>
-      <w:proofErr w:type="spellStart"/>
-      <w:r>
-        <w:rPr>
-          <w:rFonts w:ascii="Times New Roman" w:hAnsi="Times New Roman"/>
-          <w:i/>
-        </w:rPr>
-        <w:t>LakeCat</w:t>
-      </w:r>
-      <w:proofErr w:type="spellEnd"/>
-      <w:r>
-        <w:rPr>
-          <w:rFonts w:ascii="Times New Roman" w:hAnsi="Times New Roman"/>
-          <w:i/>
-        </w:rPr>
-        <w:t xml:space="preserve">; </w:t>
+        <w:t xml:space="preserve">table of lake and catchment variables for analysis of protected lake characteristics from LakeCat See Hill et al. (2018) for detailed variable descriptions from LakeCat; </w:t>
       </w:r>
       <w:hyperlink r:id="rId11" w:history="1">
         <w:r>
@@ -9683,26 +9386,8 @@
           <w:rFonts w:ascii="Times New Roman" w:hAnsi="Times New Roman"/>
           <w:i/>
         </w:rPr>
-        <w:t xml:space="preserve"> The zipped directory LakeCat_csv.7z contains the original </w:t>
+        <w:t xml:space="preserve"> The zipped directory LakeCat_csv.7z contains the original LakeCat tables.</w:t>
       </w:r>
-      <w:proofErr w:type="spellStart"/>
-      <w:r>
-        <w:rPr>
-          <w:rFonts w:ascii="Times New Roman" w:hAnsi="Times New Roman"/>
-          <w:i/>
-        </w:rPr>
-        <w:t>LakeCat</w:t>
-      </w:r>
-      <w:proofErr w:type="spellEnd"/>
-      <w:r>
-        <w:rPr>
-          <w:rFonts w:ascii="Times New Roman" w:hAnsi="Times New Roman"/>
-          <w:i/>
-        </w:rPr>
-        <w:t xml:space="preserve"> tables.</w:t>
-      </w:r>
-      <w:bookmarkStart w:id="0" w:name="_GoBack"/>
-      <w:bookmarkEnd w:id="0"/>
     </w:p>
     <w:p>
       <w:pPr>
@@ -10126,16 +9811,7 @@
                 <w:sz w:val="20"/>
                 <w:szCs w:val="20"/>
               </w:rPr>
-              <w:t xml:space="preserve">GAP status 3: managed for multiple uses – subject to extractive (e.g. mining </w:t>
-            </w:r>
-            <w:r>
-              <w:rPr>
-                <w:rFonts w:asciiTheme="minorHAnsi" w:hAnsiTheme="minorHAnsi" w:cstheme="minorHAnsi"/>
-                <w:sz w:val="20"/>
-                <w:szCs w:val="20"/>
-              </w:rPr>
-              <w:lastRenderedPageBreak/>
-              <w:t>or logging) or OHV use</w:t>
+              <w:t>GAP status 3: managed for multiple uses – subject to extractive (e.g. mining or logging) or OHV use</w:t>
             </w:r>
           </w:p>
         </w:tc>
@@ -10158,7 +9834,6 @@
                 <w:sz w:val="20"/>
                 <w:szCs w:val="20"/>
               </w:rPr>
-              <w:lastRenderedPageBreak/>
               <w:t>Numeric</w:t>
             </w:r>
           </w:p>
@@ -10210,6 +9885,7 @@
                 <w:sz w:val="20"/>
                 <w:szCs w:val="20"/>
               </w:rPr>
+              <w:lastRenderedPageBreak/>
               <w:t>PctGAP_Status3Cat</w:t>
             </w:r>
           </w:p>
@@ -11345,23 +11021,13 @@
                 <w:szCs w:val="20"/>
               </w:rPr>
             </w:pPr>
-            <w:proofErr w:type="spellStart"/>
-            <w:r>
-              <w:rPr>
-                <w:rFonts w:asciiTheme="minorHAnsi" w:hAnsiTheme="minorHAnsi" w:cstheme="minorHAnsi"/>
-                <w:sz w:val="20"/>
-                <w:szCs w:val="20"/>
-              </w:rPr>
-              <w:t>sq</w:t>
-            </w:r>
-            <w:proofErr w:type="spellEnd"/>
-            <w:r>
-              <w:rPr>
-                <w:rFonts w:asciiTheme="minorHAnsi" w:hAnsiTheme="minorHAnsi" w:cstheme="minorHAnsi"/>
-                <w:sz w:val="20"/>
-                <w:szCs w:val="20"/>
-              </w:rPr>
-              <w:t xml:space="preserve"> km</w:t>
+            <w:r>
+              <w:rPr>
+                <w:rFonts w:asciiTheme="minorHAnsi" w:hAnsiTheme="minorHAnsi" w:cstheme="minorHAnsi"/>
+                <w:sz w:val="20"/>
+                <w:szCs w:val="20"/>
+              </w:rPr>
+              <w:t>sq km</w:t>
             </w:r>
           </w:p>
         </w:tc>
@@ -11445,7 +11111,6 @@
                 <w:szCs w:val="20"/>
               </w:rPr>
             </w:pPr>
-            <w:proofErr w:type="spellStart"/>
             <w:r>
               <w:rPr>
                 <w:rFonts w:asciiTheme="minorHAnsi" w:hAnsiTheme="minorHAnsi" w:cstheme="minorHAnsi"/>
@@ -11454,7 +11119,6 @@
               </w:rPr>
               <w:t>CatAreaSqKM</w:t>
             </w:r>
-            <w:proofErr w:type="spellEnd"/>
           </w:p>
         </w:tc>
         <w:tc>
@@ -11492,23 +11156,13 @@
                 <w:szCs w:val="20"/>
               </w:rPr>
             </w:pPr>
-            <w:proofErr w:type="spellStart"/>
-            <w:r>
-              <w:rPr>
-                <w:rFonts w:asciiTheme="minorHAnsi" w:hAnsiTheme="minorHAnsi" w:cstheme="minorHAnsi"/>
-                <w:sz w:val="20"/>
-                <w:szCs w:val="20"/>
-              </w:rPr>
-              <w:t>sq</w:t>
-            </w:r>
-            <w:proofErr w:type="spellEnd"/>
-            <w:r>
-              <w:rPr>
-                <w:rFonts w:asciiTheme="minorHAnsi" w:hAnsiTheme="minorHAnsi" w:cstheme="minorHAnsi"/>
-                <w:sz w:val="20"/>
-                <w:szCs w:val="20"/>
-              </w:rPr>
-              <w:t xml:space="preserve"> km</w:t>
+            <w:r>
+              <w:rPr>
+                <w:rFonts w:asciiTheme="minorHAnsi" w:hAnsiTheme="minorHAnsi" w:cstheme="minorHAnsi"/>
+                <w:sz w:val="20"/>
+                <w:szCs w:val="20"/>
+              </w:rPr>
+              <w:t>sq km</w:t>
             </w:r>
           </w:p>
         </w:tc>
@@ -11592,7 +11246,6 @@
                 <w:szCs w:val="20"/>
               </w:rPr>
             </w:pPr>
-            <w:proofErr w:type="spellStart"/>
             <w:r>
               <w:rPr>
                 <w:rFonts w:asciiTheme="minorHAnsi" w:hAnsiTheme="minorHAnsi" w:cstheme="minorHAnsi"/>
@@ -11601,7 +11254,6 @@
               </w:rPr>
               <w:t>DrainageRatio</w:t>
             </w:r>
-            <w:proofErr w:type="spellEnd"/>
           </w:p>
         </w:tc>
         <w:tc>
@@ -11737,17 +11389,14 @@
                 <w:szCs w:val="20"/>
               </w:rPr>
             </w:pPr>
-            <w:proofErr w:type="spellStart"/>
-            <w:r>
-              <w:rPr>
-                <w:rFonts w:asciiTheme="minorHAnsi" w:hAnsiTheme="minorHAnsi" w:cstheme="minorHAnsi"/>
-                <w:sz w:val="20"/>
-                <w:szCs w:val="20"/>
-              </w:rPr>
-              <w:lastRenderedPageBreak/>
+            <w:r>
+              <w:rPr>
+                <w:rFonts w:asciiTheme="minorHAnsi" w:hAnsiTheme="minorHAnsi" w:cstheme="minorHAnsi"/>
+                <w:sz w:val="20"/>
+                <w:szCs w:val="20"/>
+              </w:rPr>
               <w:t>ElevCat</w:t>
             </w:r>
-            <w:proofErr w:type="spellEnd"/>
           </w:p>
         </w:tc>
         <w:tc>
@@ -11891,16 +11540,15 @@
                 <w:szCs w:val="20"/>
               </w:rPr>
             </w:pPr>
-            <w:proofErr w:type="spellStart"/>
-            <w:r>
-              <w:rPr>
-                <w:rFonts w:asciiTheme="minorHAnsi" w:hAnsiTheme="minorHAnsi" w:cstheme="minorHAnsi"/>
-                <w:sz w:val="20"/>
-                <w:szCs w:val="20"/>
-              </w:rPr>
+            <w:r>
+              <w:rPr>
+                <w:rFonts w:asciiTheme="minorHAnsi" w:hAnsiTheme="minorHAnsi" w:cstheme="minorHAnsi"/>
+                <w:sz w:val="20"/>
+                <w:szCs w:val="20"/>
+              </w:rPr>
+              <w:lastRenderedPageBreak/>
               <w:t>WetIndexCat</w:t>
             </w:r>
-            <w:proofErr w:type="spellEnd"/>
           </w:p>
         </w:tc>
         <w:tc>
@@ -11921,25 +11569,7 @@
                 <w:sz w:val="20"/>
                 <w:szCs w:val="20"/>
               </w:rPr>
-              <w:t xml:space="preserve">catchment topographic wetness index (from </w:t>
-            </w:r>
-            <w:proofErr w:type="spellStart"/>
-            <w:r>
-              <w:rPr>
-                <w:rFonts w:asciiTheme="minorHAnsi" w:hAnsiTheme="minorHAnsi" w:cstheme="minorHAnsi"/>
-                <w:sz w:val="20"/>
-                <w:szCs w:val="20"/>
-              </w:rPr>
-              <w:t>LakeCat</w:t>
-            </w:r>
-            <w:proofErr w:type="spellEnd"/>
-            <w:r>
-              <w:rPr>
-                <w:rFonts w:asciiTheme="minorHAnsi" w:hAnsiTheme="minorHAnsi" w:cstheme="minorHAnsi"/>
-                <w:sz w:val="20"/>
-                <w:szCs w:val="20"/>
-              </w:rPr>
-              <w:t xml:space="preserve"> WetIndx.csv)</w:t>
+              <w:t>catchment topographic wetness index (from LakeCat WetIndx.csv)</w:t>
             </w:r>
           </w:p>
         </w:tc>
@@ -12066,25 +11696,7 @@
                 <w:sz w:val="20"/>
                 <w:szCs w:val="20"/>
               </w:rPr>
-              <w:t xml:space="preserve">percent of catchment covered by forest based on 2011 NLCD (evergreen, mixed, deciduous) (from </w:t>
-            </w:r>
-            <w:proofErr w:type="spellStart"/>
-            <w:r>
-              <w:rPr>
-                <w:rFonts w:asciiTheme="minorHAnsi" w:hAnsiTheme="minorHAnsi" w:cstheme="minorHAnsi"/>
-                <w:sz w:val="20"/>
-                <w:szCs w:val="20"/>
-              </w:rPr>
-              <w:t>LakeCat</w:t>
-            </w:r>
-            <w:proofErr w:type="spellEnd"/>
-            <w:r>
-              <w:rPr>
-                <w:rFonts w:asciiTheme="minorHAnsi" w:hAnsiTheme="minorHAnsi" w:cstheme="minorHAnsi"/>
-                <w:sz w:val="20"/>
-                <w:szCs w:val="20"/>
-              </w:rPr>
-              <w:t xml:space="preserve"> NLCD2011.csv)</w:t>
+              <w:t>percent of catchment covered by forest based on 2011 NLCD (evergreen, mixed, deciduous) (from LakeCat NLCD2011.csv)</w:t>
             </w:r>
           </w:p>
           <w:p>
@@ -12228,25 +11840,7 @@
                 <w:sz w:val="20"/>
                 <w:szCs w:val="20"/>
               </w:rPr>
-              <w:t xml:space="preserve">percent of catchment covered by agriculture based on 2011 NLCD (cropland, hay) (from </w:t>
-            </w:r>
-            <w:proofErr w:type="spellStart"/>
-            <w:r>
-              <w:rPr>
-                <w:rFonts w:asciiTheme="minorHAnsi" w:hAnsiTheme="minorHAnsi" w:cstheme="minorHAnsi"/>
-                <w:sz w:val="20"/>
-                <w:szCs w:val="20"/>
-              </w:rPr>
-              <w:t>LakeCat</w:t>
-            </w:r>
-            <w:proofErr w:type="spellEnd"/>
-            <w:r>
-              <w:rPr>
-                <w:rFonts w:asciiTheme="minorHAnsi" w:hAnsiTheme="minorHAnsi" w:cstheme="minorHAnsi"/>
-                <w:sz w:val="20"/>
-                <w:szCs w:val="20"/>
-              </w:rPr>
-              <w:t xml:space="preserve"> NLCD2011.csv)</w:t>
+              <w:t>percent of catchment covered by agriculture based on 2011 NLCD (cropland, hay) (from LakeCat NLCD2011.csv)</w:t>
             </w:r>
           </w:p>
         </w:tc>
@@ -12381,25 +11975,7 @@
                 <w:sz w:val="20"/>
                 <w:szCs w:val="20"/>
               </w:rPr>
-              <w:t xml:space="preserve">percent of catchment covered by wetlands based on 2011 NLCD (woody, herbaceous) (from </w:t>
-            </w:r>
-            <w:proofErr w:type="spellStart"/>
-            <w:r>
-              <w:rPr>
-                <w:rFonts w:asciiTheme="minorHAnsi" w:hAnsiTheme="minorHAnsi" w:cstheme="minorHAnsi"/>
-                <w:sz w:val="20"/>
-                <w:szCs w:val="20"/>
-              </w:rPr>
-              <w:t>LakeCat</w:t>
-            </w:r>
-            <w:proofErr w:type="spellEnd"/>
-            <w:r>
-              <w:rPr>
-                <w:rFonts w:asciiTheme="minorHAnsi" w:hAnsiTheme="minorHAnsi" w:cstheme="minorHAnsi"/>
-                <w:sz w:val="20"/>
-                <w:szCs w:val="20"/>
-              </w:rPr>
-              <w:t xml:space="preserve"> NLCD2011.csv)</w:t>
+              <w:t>percent of catchment covered by wetlands based on 2011 NLCD (woody, herbaceous) (from LakeCat NLCD2011.csv)</w:t>
             </w:r>
           </w:p>
         </w:tc>
@@ -12534,25 +12110,7 @@
                 <w:sz w:val="20"/>
                 <w:szCs w:val="20"/>
               </w:rPr>
-              <w:t xml:space="preserve">percent of catchment covered by evergreen forest based on 2011 NLCD (from </w:t>
-            </w:r>
-            <w:proofErr w:type="spellStart"/>
-            <w:r>
-              <w:rPr>
-                <w:rFonts w:asciiTheme="minorHAnsi" w:hAnsiTheme="minorHAnsi" w:cstheme="minorHAnsi"/>
-                <w:sz w:val="20"/>
-                <w:szCs w:val="20"/>
-              </w:rPr>
-              <w:t>LakeCat</w:t>
-            </w:r>
-            <w:proofErr w:type="spellEnd"/>
-            <w:r>
-              <w:rPr>
-                <w:rFonts w:asciiTheme="minorHAnsi" w:hAnsiTheme="minorHAnsi" w:cstheme="minorHAnsi"/>
-                <w:sz w:val="20"/>
-                <w:szCs w:val="20"/>
-              </w:rPr>
-              <w:t xml:space="preserve"> NLCD2011.csv)</w:t>
+              <w:t>percent of catchment covered by evergreen forest based on 2011 NLCD (from LakeCat NLCD2011.csv)</w:t>
             </w:r>
           </w:p>
         </w:tc>
@@ -12659,7 +12217,6 @@
                 <w:szCs w:val="20"/>
               </w:rPr>
             </w:pPr>
-            <w:proofErr w:type="spellStart"/>
             <w:r>
               <w:rPr>
                 <w:rFonts w:asciiTheme="minorHAnsi" w:hAnsiTheme="minorHAnsi" w:cstheme="minorHAnsi"/>
@@ -12668,7 +12225,6 @@
               </w:rPr>
               <w:t>RdDensCat</w:t>
             </w:r>
-            <w:proofErr w:type="spellEnd"/>
           </w:p>
         </w:tc>
         <w:tc>
@@ -12705,25 +12261,7 @@
                 <w:sz w:val="20"/>
                 <w:szCs w:val="20"/>
               </w:rPr>
-              <w:t xml:space="preserve">(from </w:t>
-            </w:r>
-            <w:proofErr w:type="spellStart"/>
-            <w:r>
-              <w:rPr>
-                <w:rFonts w:asciiTheme="minorHAnsi" w:hAnsiTheme="minorHAnsi" w:cstheme="minorHAnsi"/>
-                <w:sz w:val="20"/>
-                <w:szCs w:val="20"/>
-              </w:rPr>
-              <w:t>LakeCat</w:t>
-            </w:r>
-            <w:proofErr w:type="spellEnd"/>
-            <w:r>
-              <w:rPr>
-                <w:rFonts w:asciiTheme="minorHAnsi" w:hAnsiTheme="minorHAnsi" w:cstheme="minorHAnsi"/>
-                <w:sz w:val="20"/>
-                <w:szCs w:val="20"/>
-              </w:rPr>
-              <w:t xml:space="preserve"> RoadDensity.csv)</w:t>
+              <w:t>(from LakeCat RoadDensity.csv)</w:t>
             </w:r>
           </w:p>
         </w:tc>
@@ -12746,25 +12284,7 @@
                 <w:sz w:val="20"/>
                 <w:szCs w:val="20"/>
               </w:rPr>
-              <w:t>km/</w:t>
-            </w:r>
-            <w:proofErr w:type="spellStart"/>
-            <w:r>
-              <w:rPr>
-                <w:rFonts w:asciiTheme="minorHAnsi" w:hAnsiTheme="minorHAnsi" w:cstheme="minorHAnsi"/>
-                <w:sz w:val="20"/>
-                <w:szCs w:val="20"/>
-              </w:rPr>
-              <w:t>sq</w:t>
-            </w:r>
-            <w:proofErr w:type="spellEnd"/>
-            <w:r>
-              <w:rPr>
-                <w:rFonts w:asciiTheme="minorHAnsi" w:hAnsiTheme="minorHAnsi" w:cstheme="minorHAnsi"/>
-                <w:sz w:val="20"/>
-                <w:szCs w:val="20"/>
-              </w:rPr>
-              <w:t xml:space="preserve"> km</w:t>
+              <w:t>km/sq km</w:t>
             </w:r>
           </w:p>
         </w:tc>
@@ -12876,25 +12396,7 @@
                 <w:sz w:val="20"/>
                 <w:szCs w:val="20"/>
               </w:rPr>
-              <w:t xml:space="preserve">percent catchment covered by impervious surface (2011) (from </w:t>
-            </w:r>
-            <w:proofErr w:type="spellStart"/>
-            <w:r>
-              <w:rPr>
-                <w:rFonts w:asciiTheme="minorHAnsi" w:hAnsiTheme="minorHAnsi" w:cstheme="minorHAnsi"/>
-                <w:sz w:val="20"/>
-                <w:szCs w:val="20"/>
-              </w:rPr>
-              <w:t>LakeCat</w:t>
-            </w:r>
-            <w:proofErr w:type="spellEnd"/>
-            <w:r>
-              <w:rPr>
-                <w:rFonts w:asciiTheme="minorHAnsi" w:hAnsiTheme="minorHAnsi" w:cstheme="minorHAnsi"/>
-                <w:sz w:val="20"/>
-                <w:szCs w:val="20"/>
-              </w:rPr>
-              <w:t xml:space="preserve"> ImperviousSurfaces.csv)</w:t>
+              <w:t>percent catchment covered by impervious surface (2011) (from LakeCat ImperviousSurfaces.csv)</w:t>
             </w:r>
           </w:p>
         </w:tc>
@@ -13001,7 +12503,6 @@
                 <w:szCs w:val="20"/>
               </w:rPr>
             </w:pPr>
-            <w:proofErr w:type="spellStart"/>
             <w:r>
               <w:rPr>
                 <w:rFonts w:asciiTheme="minorHAnsi" w:hAnsiTheme="minorHAnsi" w:cstheme="minorHAnsi"/>
@@ -13010,7 +12511,6 @@
               </w:rPr>
               <w:t>RunoffCat</w:t>
             </w:r>
-            <w:proofErr w:type="spellEnd"/>
           </w:p>
         </w:tc>
         <w:tc>
@@ -13047,25 +12547,7 @@
                 <w:sz w:val="20"/>
                 <w:szCs w:val="20"/>
               </w:rPr>
-              <w:t xml:space="preserve">(from </w:t>
-            </w:r>
-            <w:proofErr w:type="spellStart"/>
-            <w:r>
-              <w:rPr>
-                <w:rFonts w:asciiTheme="minorHAnsi" w:hAnsiTheme="minorHAnsi" w:cstheme="minorHAnsi"/>
-                <w:sz w:val="20"/>
-                <w:szCs w:val="20"/>
-              </w:rPr>
-              <w:t>LakeCat</w:t>
-            </w:r>
-            <w:proofErr w:type="spellEnd"/>
-            <w:r>
-              <w:rPr>
-                <w:rFonts w:asciiTheme="minorHAnsi" w:hAnsiTheme="minorHAnsi" w:cstheme="minorHAnsi"/>
-                <w:sz w:val="20"/>
-                <w:szCs w:val="20"/>
-              </w:rPr>
-              <w:t xml:space="preserve"> Runoff.csv)</w:t>
+              <w:t>(from LakeCat Runoff.csv)</w:t>
             </w:r>
           </w:p>
         </w:tc>
@@ -13172,7 +12654,6 @@
                 <w:szCs w:val="20"/>
               </w:rPr>
             </w:pPr>
-            <w:proofErr w:type="spellStart"/>
             <w:r>
               <w:rPr>
                 <w:rFonts w:asciiTheme="minorHAnsi" w:hAnsiTheme="minorHAnsi" w:cstheme="minorHAnsi"/>
@@ -13181,7 +12662,6 @@
               </w:rPr>
               <w:t>BFICat</w:t>
             </w:r>
-            <w:proofErr w:type="spellEnd"/>
           </w:p>
         </w:tc>
         <w:tc>
@@ -13196,86 +12676,13 @@
                 <w:szCs w:val="20"/>
               </w:rPr>
             </w:pPr>
-            <w:proofErr w:type="gramStart"/>
-            <w:r>
-              <w:rPr>
-                <w:rFonts w:asciiTheme="minorHAnsi" w:hAnsiTheme="minorHAnsi" w:cstheme="minorHAnsi"/>
-                <w:sz w:val="20"/>
-                <w:szCs w:val="20"/>
-              </w:rPr>
-              <w:t>catchment</w:t>
-            </w:r>
-            <w:proofErr w:type="gramEnd"/>
-            <w:r>
-              <w:rPr>
-                <w:rFonts w:asciiTheme="minorHAnsi" w:hAnsiTheme="minorHAnsi" w:cstheme="minorHAnsi"/>
-                <w:sz w:val="20"/>
-                <w:szCs w:val="20"/>
-              </w:rPr>
-              <w:t xml:space="preserve"> </w:t>
-            </w:r>
-            <w:proofErr w:type="spellStart"/>
-            <w:r>
-              <w:rPr>
-                <w:rFonts w:asciiTheme="minorHAnsi" w:hAnsiTheme="minorHAnsi" w:cstheme="minorHAnsi"/>
-                <w:sz w:val="20"/>
-                <w:szCs w:val="20"/>
-              </w:rPr>
-              <w:t>baseflow</w:t>
-            </w:r>
-            <w:proofErr w:type="spellEnd"/>
-            <w:r>
-              <w:rPr>
-                <w:rFonts w:asciiTheme="minorHAnsi" w:hAnsiTheme="minorHAnsi" w:cstheme="minorHAnsi"/>
-                <w:sz w:val="20"/>
-                <w:szCs w:val="20"/>
-              </w:rPr>
-              <w:t xml:space="preserve"> index (</w:t>
-            </w:r>
-            <w:proofErr w:type="spellStart"/>
-            <w:r>
-              <w:rPr>
-                <w:rFonts w:asciiTheme="minorHAnsi" w:hAnsiTheme="minorHAnsi" w:cstheme="minorHAnsi"/>
-                <w:sz w:val="20"/>
-                <w:szCs w:val="20"/>
-              </w:rPr>
-              <w:t>baseflow</w:t>
-            </w:r>
-            <w:proofErr w:type="spellEnd"/>
-            <w:r>
-              <w:rPr>
-                <w:rFonts w:asciiTheme="minorHAnsi" w:hAnsiTheme="minorHAnsi" w:cstheme="minorHAnsi"/>
-                <w:sz w:val="20"/>
-                <w:szCs w:val="20"/>
-              </w:rPr>
-              <w:t xml:space="preserve">/total inflow) </w:t>
-            </w:r>
-            <w:r>
-              <w:rPr>
-                <w:rFonts w:asciiTheme="minorHAnsi" w:hAnsiTheme="minorHAnsi" w:cstheme="minorHAnsi"/>
-                <w:sz w:val="20"/>
-                <w:szCs w:val="20"/>
-              </w:rPr>
-              <w:lastRenderedPageBreak/>
-              <w:t xml:space="preserve">(2003) (%) (from </w:t>
-            </w:r>
-            <w:proofErr w:type="spellStart"/>
-            <w:r>
-              <w:rPr>
-                <w:rFonts w:asciiTheme="minorHAnsi" w:hAnsiTheme="minorHAnsi" w:cstheme="minorHAnsi"/>
-                <w:sz w:val="20"/>
-                <w:szCs w:val="20"/>
-              </w:rPr>
-              <w:t>LakeCat</w:t>
-            </w:r>
-            <w:proofErr w:type="spellEnd"/>
-            <w:r>
-              <w:rPr>
-                <w:rFonts w:asciiTheme="minorHAnsi" w:hAnsiTheme="minorHAnsi" w:cstheme="minorHAnsi"/>
-                <w:sz w:val="20"/>
-                <w:szCs w:val="20"/>
-              </w:rPr>
-              <w:t xml:space="preserve"> BFI.csv)</w:t>
+            <w:r>
+              <w:rPr>
+                <w:rFonts w:asciiTheme="minorHAnsi" w:hAnsiTheme="minorHAnsi" w:cstheme="minorHAnsi"/>
+                <w:sz w:val="20"/>
+                <w:szCs w:val="20"/>
+              </w:rPr>
+              <w:t>catchment baseflow index (baseflow/total inflow) (2003) (%) (from LakeCat BFI.csv)</w:t>
             </w:r>
           </w:p>
           <w:p>
@@ -13420,25 +12827,7 @@
                 <w:sz w:val="20"/>
                 <w:szCs w:val="20"/>
               </w:rPr>
-              <w:t xml:space="preserve">catchment sulfur and nitrogen deposition (2008) (from </w:t>
-            </w:r>
-            <w:proofErr w:type="spellStart"/>
-            <w:r>
-              <w:rPr>
-                <w:rFonts w:asciiTheme="minorHAnsi" w:hAnsiTheme="minorHAnsi" w:cstheme="minorHAnsi"/>
-                <w:sz w:val="20"/>
-                <w:szCs w:val="20"/>
-              </w:rPr>
-              <w:t>LakeCat</w:t>
-            </w:r>
-            <w:proofErr w:type="spellEnd"/>
-            <w:r>
-              <w:rPr>
-                <w:rFonts w:asciiTheme="minorHAnsi" w:hAnsiTheme="minorHAnsi" w:cstheme="minorHAnsi"/>
-                <w:sz w:val="20"/>
-                <w:szCs w:val="20"/>
-              </w:rPr>
-              <w:t xml:space="preserve"> NADP.csv)</w:t>
+              <w:t>catchment sulfur and nitrogen deposition (2008) (from LakeCat NADP.csv)</w:t>
             </w:r>
           </w:p>
         </w:tc>
@@ -13469,18 +12858,8 @@
                 <w:sz w:val="20"/>
                 <w:szCs w:val="20"/>
               </w:rPr>
-              <w:t>a/</w:t>
-            </w:r>
-            <w:proofErr w:type="spellStart"/>
-            <w:r>
-              <w:rPr>
-                <w:rFonts w:asciiTheme="minorHAnsi" w:hAnsiTheme="minorHAnsi" w:cstheme="minorHAnsi"/>
-                <w:sz w:val="20"/>
-                <w:szCs w:val="20"/>
-              </w:rPr>
-              <w:t>yr</w:t>
-            </w:r>
-            <w:proofErr w:type="spellEnd"/>
+              <w:t>a/yr</w:t>
+            </w:r>
           </w:p>
         </w:tc>
         <w:tc>
@@ -13563,7 +12942,6 @@
                 <w:szCs w:val="20"/>
               </w:rPr>
             </w:pPr>
-            <w:proofErr w:type="spellStart"/>
             <w:r>
               <w:rPr>
                 <w:rFonts w:asciiTheme="minorHAnsi" w:hAnsiTheme="minorHAnsi" w:cstheme="minorHAnsi"/>
@@ -13572,7 +12950,6 @@
               </w:rPr>
               <w:t>TotalPctFrstLossCat</w:t>
             </w:r>
-            <w:proofErr w:type="spellEnd"/>
           </w:p>
         </w:tc>
         <w:tc>
@@ -13593,25 +12970,7 @@
                 <w:sz w:val="20"/>
                 <w:szCs w:val="20"/>
               </w:rPr>
-              <w:t xml:space="preserve">percent catchment total forest loss (2002-2013) (from </w:t>
-            </w:r>
-            <w:proofErr w:type="spellStart"/>
-            <w:r>
-              <w:rPr>
-                <w:rFonts w:asciiTheme="minorHAnsi" w:hAnsiTheme="minorHAnsi" w:cstheme="minorHAnsi"/>
-                <w:sz w:val="20"/>
-                <w:szCs w:val="20"/>
-              </w:rPr>
-              <w:t>LakeCat</w:t>
-            </w:r>
-            <w:proofErr w:type="spellEnd"/>
-            <w:r>
-              <w:rPr>
-                <w:rFonts w:asciiTheme="minorHAnsi" w:hAnsiTheme="minorHAnsi" w:cstheme="minorHAnsi"/>
-                <w:sz w:val="20"/>
-                <w:szCs w:val="20"/>
-              </w:rPr>
-              <w:t xml:space="preserve"> ForestLossByYear0013.csv)</w:t>
+              <w:t>percent catchment total forest loss (2002-2013) (from LakeCat ForestLossByYear0013.csv)</w:t>
             </w:r>
           </w:p>
         </w:tc>
@@ -13762,25 +13121,7 @@
                 <w:sz w:val="20"/>
                 <w:szCs w:val="20"/>
               </w:rPr>
-              <w:t xml:space="preserve">(from </w:t>
-            </w:r>
-            <w:proofErr w:type="spellStart"/>
-            <w:r>
-              <w:rPr>
-                <w:rFonts w:asciiTheme="minorHAnsi" w:hAnsiTheme="minorHAnsi" w:cstheme="minorHAnsi"/>
-                <w:sz w:val="20"/>
-                <w:szCs w:val="20"/>
-              </w:rPr>
-              <w:t>LakeCat</w:t>
-            </w:r>
-            <w:proofErr w:type="spellEnd"/>
-            <w:r>
-              <w:rPr>
-                <w:rFonts w:asciiTheme="minorHAnsi" w:hAnsiTheme="minorHAnsi" w:cstheme="minorHAnsi"/>
-                <w:sz w:val="20"/>
-                <w:szCs w:val="20"/>
-              </w:rPr>
-              <w:t xml:space="preserve"> PRISM_1981_2010.csv)</w:t>
+              <w:t>(from LakeCat PRISM_1981_2010.csv)</w:t>
             </w:r>
           </w:p>
         </w:tc>
@@ -13931,25 +13272,7 @@
                 <w:sz w:val="20"/>
                 <w:szCs w:val="20"/>
               </w:rPr>
-              <w:t xml:space="preserve"> (from </w:t>
-            </w:r>
-            <w:proofErr w:type="spellStart"/>
-            <w:r>
-              <w:rPr>
-                <w:rFonts w:asciiTheme="minorHAnsi" w:hAnsiTheme="minorHAnsi" w:cstheme="minorHAnsi"/>
-                <w:sz w:val="20"/>
-                <w:szCs w:val="20"/>
-              </w:rPr>
-              <w:t>LakeCat</w:t>
-            </w:r>
-            <w:proofErr w:type="spellEnd"/>
-            <w:r>
-              <w:rPr>
-                <w:rFonts w:asciiTheme="minorHAnsi" w:hAnsiTheme="minorHAnsi" w:cstheme="minorHAnsi"/>
-                <w:sz w:val="20"/>
-                <w:szCs w:val="20"/>
-              </w:rPr>
-              <w:t xml:space="preserve"> PRISM_1981_2010.csv)</w:t>
+              <w:t xml:space="preserve"> (from LakeCat PRISM_1981_2010.csv)</w:t>
             </w:r>
           </w:p>
         </w:tc>
@@ -13966,23 +13289,13 @@
                 <w:szCs w:val="20"/>
               </w:rPr>
             </w:pPr>
-            <w:proofErr w:type="spellStart"/>
-            <w:r>
-              <w:rPr>
-                <w:rFonts w:asciiTheme="minorHAnsi" w:hAnsiTheme="minorHAnsi" w:cstheme="minorHAnsi"/>
-                <w:sz w:val="20"/>
-                <w:szCs w:val="20"/>
-              </w:rPr>
-              <w:t>deg</w:t>
-            </w:r>
-            <w:proofErr w:type="spellEnd"/>
-            <w:r>
-              <w:rPr>
-                <w:rFonts w:asciiTheme="minorHAnsi" w:hAnsiTheme="minorHAnsi" w:cstheme="minorHAnsi"/>
-                <w:sz w:val="20"/>
-                <w:szCs w:val="20"/>
-              </w:rPr>
-              <w:t xml:space="preserve"> C</w:t>
+            <w:r>
+              <w:rPr>
+                <w:rFonts w:asciiTheme="minorHAnsi" w:hAnsiTheme="minorHAnsi" w:cstheme="minorHAnsi"/>
+                <w:sz w:val="20"/>
+                <w:szCs w:val="20"/>
+              </w:rPr>
+              <w:t>deg C</w:t>
             </w:r>
           </w:p>
         </w:tc>
@@ -14462,21 +13775,7 @@
           <w:rFonts w:ascii="Times New Roman" w:hAnsi="Times New Roman"/>
           <w:i/>
         </w:rPr>
-        <w:t>LAGOS_Lake_Link_v1.7</w:t>
-      </w:r>
-      <w:r>
-        <w:rPr>
-          <w:rFonts w:ascii="Times New Roman" w:hAnsi="Times New Roman"/>
-          <w:i/>
-        </w:rPr>
-        <w:t>.csv</w:t>
-      </w:r>
-      <w:r>
-        <w:rPr>
-          <w:rFonts w:ascii="Times New Roman" w:hAnsi="Times New Roman"/>
-          <w:i/>
-        </w:rPr>
-        <w:t xml:space="preserve"> (zipped)</w:t>
+        <w:t>LAGOS_Lake_Link_v1.7.csv (zipped)</w:t>
       </w:r>
     </w:p>
     <w:p>
@@ -14496,23 +13795,7 @@
           <w:rFonts w:ascii="Times New Roman" w:hAnsi="Times New Roman"/>
           <w:i/>
         </w:rPr>
-        <w:t xml:space="preserve">Crosswalk table for linking LAGOS lakes to NHD plus v2. The original NHD </w:t>
-      </w:r>
-      <w:proofErr w:type="spellStart"/>
-      <w:r>
-        <w:rPr>
-          <w:rFonts w:ascii="Times New Roman" w:hAnsi="Times New Roman"/>
-          <w:i/>
-        </w:rPr>
-        <w:t>shapefile</w:t>
-      </w:r>
-      <w:proofErr w:type="spellEnd"/>
-      <w:r>
-        <w:rPr>
-          <w:rFonts w:ascii="Times New Roman" w:hAnsi="Times New Roman"/>
-          <w:i/>
-        </w:rPr>
-        <w:t xml:space="preserve"> contains many columns that are not relevant to this analysis. Only those necessary for linking to LAGOS lakes are described below. See full NHD documentation for additional details.</w:t>
+        <w:t>Crosswalk table for linking LAGOS lakes to NHD plus v2. The original NHD shapefile contains many columns that are not relevant to this analysis. Only those necessary for linking to LAGOS lakes are described below. See full NHD documentation for additional details.</w:t>
       </w:r>
     </w:p>
     <w:p>
@@ -14703,7 +13986,6 @@
                 <w:szCs w:val="20"/>
               </w:rPr>
             </w:pPr>
-            <w:proofErr w:type="spellStart"/>
             <w:r>
               <w:rPr>
                 <w:rFonts w:asciiTheme="minorHAnsi" w:hAnsiTheme="minorHAnsi" w:cstheme="minorHAnsi"/>
@@ -14712,7 +13994,6 @@
               </w:rPr>
               <w:t>lagoslakeid</w:t>
             </w:r>
-            <w:proofErr w:type="spellEnd"/>
           </w:p>
         </w:tc>
         <w:tc>
@@ -15113,6 +14394,7 @@
         <w:rPr>
           <w:rFonts w:ascii="Times New Roman" w:hAnsi="Times New Roman"/>
         </w:rPr>
+        <w:lastRenderedPageBreak/>
         <w:t xml:space="preserve">Dataset filename: </w:t>
       </w:r>
       <w:r>
@@ -15120,21 +14402,7 @@
           <w:rFonts w:ascii="Times New Roman" w:hAnsi="Times New Roman"/>
           <w:i/>
         </w:rPr>
-        <w:t>LAGOS_</w:t>
-      </w:r>
-      <w:r>
-        <w:rPr>
-          <w:rFonts w:ascii="Times New Roman" w:hAnsi="Times New Roman"/>
-          <w:i/>
-        </w:rPr>
-        <w:t>US_Lakes1ha_Conn.shp</w:t>
-      </w:r>
-      <w:r>
-        <w:rPr>
-          <w:rFonts w:ascii="Times New Roman" w:hAnsi="Times New Roman"/>
-          <w:i/>
-        </w:rPr>
-        <w:t xml:space="preserve"> (zipped)</w:t>
+        <w:t>LAGOS_US_Lakes1ha_Conn.shp (zipped)</w:t>
       </w:r>
     </w:p>
     <w:p>
@@ -15345,7 +14613,6 @@
                 <w:szCs w:val="20"/>
               </w:rPr>
             </w:pPr>
-            <w:proofErr w:type="spellStart"/>
             <w:r>
               <w:rPr>
                 <w:rFonts w:asciiTheme="minorHAnsi" w:hAnsiTheme="minorHAnsi" w:cstheme="minorHAnsi"/>
@@ -15354,7 +14621,6 @@
               </w:rPr>
               <w:t>FCode</w:t>
             </w:r>
-            <w:proofErr w:type="spellEnd"/>
           </w:p>
         </w:tc>
         <w:tc>
@@ -15474,7 +14740,6 @@
                 <w:szCs w:val="20"/>
               </w:rPr>
             </w:pPr>
-            <w:proofErr w:type="spellStart"/>
             <w:r>
               <w:rPr>
                 <w:rFonts w:asciiTheme="minorHAnsi" w:hAnsiTheme="minorHAnsi" w:cstheme="minorHAnsi"/>
@@ -15483,7 +14748,6 @@
               </w:rPr>
               <w:t>ComID</w:t>
             </w:r>
-            <w:proofErr w:type="spellEnd"/>
           </w:p>
         </w:tc>
         <w:tc>
@@ -15601,7 +14865,6 @@
                 <w:szCs w:val="20"/>
               </w:rPr>
             </w:pPr>
-            <w:proofErr w:type="spellStart"/>
             <w:r>
               <w:rPr>
                 <w:rFonts w:asciiTheme="minorHAnsi" w:hAnsiTheme="minorHAnsi" w:cstheme="minorHAnsi"/>
@@ -15610,7 +14873,6 @@
               </w:rPr>
               <w:t>lagoslakei</w:t>
             </w:r>
-            <w:proofErr w:type="spellEnd"/>
           </w:p>
         </w:tc>
         <w:tc>
@@ -15625,23 +14887,13 @@
                 <w:szCs w:val="20"/>
               </w:rPr>
             </w:pPr>
-            <w:proofErr w:type="spellStart"/>
-            <w:r>
-              <w:rPr>
-                <w:rFonts w:asciiTheme="minorHAnsi" w:hAnsiTheme="minorHAnsi" w:cstheme="minorHAnsi"/>
-                <w:sz w:val="20"/>
-                <w:szCs w:val="20"/>
-              </w:rPr>
-              <w:t>lagoslakeid</w:t>
-            </w:r>
-            <w:proofErr w:type="spellEnd"/>
-            <w:r>
-              <w:rPr>
-                <w:rFonts w:asciiTheme="minorHAnsi" w:hAnsiTheme="minorHAnsi" w:cstheme="minorHAnsi"/>
-                <w:sz w:val="20"/>
-                <w:szCs w:val="20"/>
-              </w:rPr>
-              <w:t>; unique LAGOS lake ID</w:t>
+            <w:r>
+              <w:rPr>
+                <w:rFonts w:asciiTheme="minorHAnsi" w:hAnsiTheme="minorHAnsi" w:cstheme="minorHAnsi"/>
+                <w:sz w:val="20"/>
+                <w:szCs w:val="20"/>
+              </w:rPr>
+              <w:t>lagoslakeid; unique LAGOS lake ID</w:t>
             </w:r>
           </w:p>
         </w:tc>
@@ -15740,7 +14992,6 @@
                 <w:szCs w:val="20"/>
               </w:rPr>
             </w:pPr>
-            <w:proofErr w:type="spellStart"/>
             <w:r>
               <w:rPr>
                 <w:rFonts w:asciiTheme="minorHAnsi" w:hAnsiTheme="minorHAnsi" w:cstheme="minorHAnsi"/>
@@ -15749,7 +15000,6 @@
               </w:rPr>
               <w:t>LakeConnec</w:t>
             </w:r>
-            <w:proofErr w:type="spellEnd"/>
           </w:p>
         </w:tc>
         <w:tc>
@@ -16054,7 +15304,6 @@
                 <w:sz w:val="20"/>
               </w:rPr>
             </w:pPr>
-            <w:proofErr w:type="spellStart"/>
             <w:r>
               <w:rPr>
                 <w:rFonts w:asciiTheme="minorHAnsi" w:hAnsiTheme="minorHAnsi"/>
@@ -16062,7 +15311,6 @@
               </w:rPr>
               <w:t>LakeCat</w:t>
             </w:r>
-            <w:proofErr w:type="spellEnd"/>
           </w:p>
         </w:tc>
         <w:tc>
@@ -16611,7 +15859,6 @@
           <w:color w:val="4F81BD" w:themeColor="accent1"/>
           <w:sz w:val="28"/>
         </w:rPr>
-        <w:lastRenderedPageBreak/>
         <w:t xml:space="preserve">Scripts/code (software) – </w:t>
       </w:r>
       <w:r>
@@ -16637,6 +15884,7 @@
         <w:rPr>
           <w:rFonts w:ascii="Times New Roman" w:hAnsi="Times New Roman"/>
         </w:rPr>
+        <w:lastRenderedPageBreak/>
         <w:t>It is recommended that you also provide your scripts along with your data, although it is not required at this time in our journal.</w:t>
       </w:r>
     </w:p>
@@ -16749,7 +15997,6 @@
                 <w:szCs w:val="20"/>
               </w:rPr>
             </w:pPr>
-            <w:proofErr w:type="spellStart"/>
             <w:r>
               <w:rPr>
                 <w:rFonts w:asciiTheme="minorHAnsi" w:hAnsiTheme="minorHAnsi" w:cstheme="minorHAnsi"/>
@@ -16757,9 +16004,8 @@
                 <w:sz w:val="20"/>
                 <w:szCs w:val="20"/>
               </w:rPr>
-              <w:t>Rcode</w:t>
-            </w:r>
-            <w:proofErr w:type="spellEnd"/>
+              <w:t>Rcode/</w:t>
+            </w:r>
             <w:r>
               <w:rPr>
                 <w:rFonts w:asciiTheme="minorHAnsi" w:hAnsiTheme="minorHAnsi" w:cstheme="minorHAnsi"/>
@@ -16767,19 +16013,8 @@
                 <w:sz w:val="20"/>
                 <w:szCs w:val="20"/>
               </w:rPr>
-              <w:t>/</w:t>
-            </w:r>
-            <w:proofErr w:type="spellStart"/>
-            <w:r>
-              <w:rPr>
-                <w:rFonts w:asciiTheme="minorHAnsi" w:hAnsiTheme="minorHAnsi" w:cstheme="minorHAnsi"/>
-                <w:bCs/>
-                <w:sz w:val="20"/>
-                <w:szCs w:val="20"/>
-              </w:rPr>
               <w:t>LakeCat_LAGOS_connectivity_crosswalk.R</w:t>
             </w:r>
-            <w:proofErr w:type="spellEnd"/>
           </w:p>
           <w:p>
             <w:pPr>
@@ -16859,7 +16094,6 @@
                 <w:szCs w:val="20"/>
               </w:rPr>
             </w:pPr>
-            <w:proofErr w:type="spellStart"/>
             <w:r>
               <w:rPr>
                 <w:rStyle w:val="Strong"/>
@@ -16868,9 +16102,8 @@
                 <w:sz w:val="20"/>
                 <w:szCs w:val="20"/>
               </w:rPr>
-              <w:t>Rcode</w:t>
-            </w:r>
-            <w:proofErr w:type="spellEnd"/>
+              <w:t>Rcode/</w:t>
+            </w:r>
             <w:r>
               <w:rPr>
                 <w:rStyle w:val="Strong"/>
@@ -16879,16 +16112,6 @@
                 <w:sz w:val="20"/>
                 <w:szCs w:val="20"/>
               </w:rPr>
-              <w:t>/</w:t>
-            </w:r>
-            <w:r>
-              <w:rPr>
-                <w:rStyle w:val="Strong"/>
-                <w:rFonts w:asciiTheme="minorHAnsi" w:hAnsiTheme="minorHAnsi" w:cstheme="minorHAnsi"/>
-                <w:bCs/>
-                <w:sz w:val="20"/>
-                <w:szCs w:val="20"/>
-              </w:rPr>
               <w:t>LakeCat_prep_data_4Nick.R</w:t>
             </w:r>
           </w:p>
@@ -16922,25 +16145,7 @@
                 <w:sz w:val="20"/>
                 <w:szCs w:val="20"/>
               </w:rPr>
-              <w:t xml:space="preserve">Wrangle </w:t>
-            </w:r>
-            <w:proofErr w:type="spellStart"/>
-            <w:r>
-              <w:rPr>
-                <w:rFonts w:asciiTheme="minorHAnsi" w:hAnsiTheme="minorHAnsi" w:cstheme="minorHAnsi"/>
-                <w:sz w:val="20"/>
-                <w:szCs w:val="20"/>
-              </w:rPr>
-              <w:t>LakeCat</w:t>
-            </w:r>
-            <w:proofErr w:type="spellEnd"/>
-            <w:r>
-              <w:rPr>
-                <w:rFonts w:asciiTheme="minorHAnsi" w:hAnsiTheme="minorHAnsi" w:cstheme="minorHAnsi"/>
-                <w:sz w:val="20"/>
-                <w:szCs w:val="20"/>
-              </w:rPr>
-              <w:t xml:space="preserve"> and NHD data into single table for logistic regression analysis</w:t>
+              <w:t>Wrangle LakeCat and NHD data into single table for logistic regression analysis</w:t>
             </w:r>
           </w:p>
         </w:tc>
@@ -16988,7 +16193,6 @@
                 <w:szCs w:val="20"/>
               </w:rPr>
             </w:pPr>
-            <w:proofErr w:type="spellStart"/>
             <w:r>
               <w:rPr>
                 <w:rStyle w:val="Strong"/>
@@ -16997,9 +16201,8 @@
                 <w:sz w:val="20"/>
                 <w:szCs w:val="20"/>
               </w:rPr>
-              <w:t>Rcode</w:t>
-            </w:r>
-            <w:proofErr w:type="spellEnd"/>
+              <w:t>Rcode/</w:t>
+            </w:r>
             <w:r>
               <w:rPr>
                 <w:rStyle w:val="Strong"/>
@@ -17008,20 +16211,8 @@
                 <w:sz w:val="20"/>
                 <w:szCs w:val="20"/>
               </w:rPr>
-              <w:t>/</w:t>
-            </w:r>
-            <w:proofErr w:type="spellStart"/>
-            <w:r>
-              <w:rPr>
-                <w:rStyle w:val="Strong"/>
-                <w:rFonts w:asciiTheme="minorHAnsi" w:hAnsiTheme="minorHAnsi" w:cstheme="minorHAnsi"/>
-                <w:bCs/>
-                <w:sz w:val="20"/>
-                <w:szCs w:val="20"/>
-              </w:rPr>
               <w:t>LakeProtectionByStateEcoregion.R</w:t>
             </w:r>
-            <w:proofErr w:type="spellEnd"/>
           </w:p>
           <w:p>
             <w:pPr>
@@ -17105,7 +16296,6 @@
                 <w:szCs w:val="20"/>
               </w:rPr>
             </w:pPr>
-            <w:proofErr w:type="spellStart"/>
             <w:r>
               <w:rPr>
                 <w:rStyle w:val="Strong"/>
@@ -17114,18 +16304,7 @@
                 <w:sz w:val="20"/>
                 <w:szCs w:val="20"/>
               </w:rPr>
-              <w:t>Rcode</w:t>
-            </w:r>
-            <w:proofErr w:type="spellEnd"/>
-            <w:r>
-              <w:rPr>
-                <w:rStyle w:val="Strong"/>
-                <w:rFonts w:asciiTheme="minorHAnsi" w:hAnsiTheme="minorHAnsi" w:cstheme="minorHAnsi"/>
-                <w:bCs/>
-                <w:sz w:val="20"/>
-                <w:szCs w:val="20"/>
-              </w:rPr>
-              <w:t>/LakeProtectionByStateEcoregion_80pctProtect.R</w:t>
+              <w:t>Rcode/LakeProtectionByStateEcoregion_80pctProtect.R</w:t>
             </w:r>
           </w:p>
         </w:tc>
@@ -17196,7 +16375,6 @@
                 <w:szCs w:val="20"/>
               </w:rPr>
             </w:pPr>
-            <w:proofErr w:type="spellStart"/>
             <w:r>
               <w:rPr>
                 <w:rStyle w:val="Strong"/>
@@ -17205,18 +16383,7 @@
                 <w:sz w:val="20"/>
                 <w:szCs w:val="20"/>
               </w:rPr>
-              <w:t>Rcode</w:t>
-            </w:r>
-            <w:proofErr w:type="spellEnd"/>
-            <w:r>
-              <w:rPr>
-                <w:rStyle w:val="Strong"/>
-                <w:rFonts w:asciiTheme="minorHAnsi" w:hAnsiTheme="minorHAnsi" w:cstheme="minorHAnsi"/>
-                <w:bCs/>
-                <w:sz w:val="20"/>
-                <w:szCs w:val="20"/>
-              </w:rPr>
-              <w:t>/</w:t>
+              <w:t>Rcode/</w:t>
             </w:r>
             <w:r>
               <w:rPr>
@@ -17310,7 +16477,6 @@
                 <w:szCs w:val="20"/>
               </w:rPr>
             </w:pPr>
-            <w:proofErr w:type="spellStart"/>
             <w:r>
               <w:rPr>
                 <w:rStyle w:val="Strong"/>
@@ -17319,9 +16485,8 @@
                 <w:sz w:val="20"/>
                 <w:szCs w:val="20"/>
               </w:rPr>
-              <w:t>Rcode</w:t>
-            </w:r>
-            <w:proofErr w:type="spellEnd"/>
+              <w:t>Rcode/functions/</w:t>
+            </w:r>
             <w:r>
               <w:rPr>
                 <w:rStyle w:val="Strong"/>
@@ -17330,20 +16495,8 @@
                 <w:sz w:val="20"/>
                 <w:szCs w:val="20"/>
               </w:rPr>
-              <w:t>/functions/</w:t>
-            </w:r>
-            <w:proofErr w:type="spellStart"/>
-            <w:r>
-              <w:rPr>
-                <w:rStyle w:val="Strong"/>
-                <w:rFonts w:asciiTheme="minorHAnsi" w:hAnsiTheme="minorHAnsi" w:cstheme="minorHAnsi"/>
-                <w:bCs/>
-                <w:sz w:val="20"/>
-                <w:szCs w:val="20"/>
-              </w:rPr>
               <w:t>protected_lakes_by_NARS.R</w:t>
             </w:r>
-            <w:proofErr w:type="spellEnd"/>
           </w:p>
           <w:p>
             <w:pPr>
@@ -17426,7 +16579,6 @@
                 <w:szCs w:val="20"/>
               </w:rPr>
             </w:pPr>
-            <w:proofErr w:type="spellStart"/>
             <w:r>
               <w:rPr>
                 <w:rStyle w:val="Strong"/>
@@ -17435,9 +16587,8 @@
                 <w:sz w:val="20"/>
                 <w:szCs w:val="20"/>
               </w:rPr>
-              <w:t>Rcode</w:t>
-            </w:r>
-            <w:proofErr w:type="spellEnd"/>
+              <w:t>Rcode/functions/</w:t>
+            </w:r>
             <w:r>
               <w:rPr>
                 <w:rStyle w:val="Strong"/>
@@ -17446,20 +16597,8 @@
                 <w:sz w:val="20"/>
                 <w:szCs w:val="20"/>
               </w:rPr>
-              <w:t>/functions/</w:t>
-            </w:r>
-            <w:proofErr w:type="spellStart"/>
-            <w:r>
-              <w:rPr>
-                <w:rStyle w:val="Strong"/>
-                <w:rFonts w:asciiTheme="minorHAnsi" w:hAnsiTheme="minorHAnsi" w:cstheme="minorHAnsi"/>
-                <w:bCs/>
-                <w:sz w:val="20"/>
-                <w:szCs w:val="20"/>
-              </w:rPr>
               <w:t>protected_lakes_by_state.R</w:t>
             </w:r>
-            <w:proofErr w:type="spellEnd"/>
           </w:p>
           <w:p>
             <w:pPr>
@@ -17551,20 +16690,8 @@
                 <w:sz w:val="20"/>
                 <w:szCs w:val="20"/>
               </w:rPr>
-              <w:t xml:space="preserve">Logistic </w:t>
-            </w:r>
-            <w:proofErr w:type="spellStart"/>
-            <w:r>
-              <w:rPr>
-                <w:rStyle w:val="Strong"/>
-                <w:rFonts w:asciiTheme="minorHAnsi" w:hAnsiTheme="minorHAnsi" w:cstheme="minorHAnsi"/>
-                <w:bCs/>
-                <w:sz w:val="20"/>
-                <w:szCs w:val="20"/>
-              </w:rPr>
-              <w:t>regression.R</w:t>
-            </w:r>
-            <w:proofErr w:type="spellEnd"/>
+              <w:t>Logistic regression.R</w:t>
+            </w:r>
           </w:p>
         </w:tc>
         <w:tc>
@@ -17658,19 +16785,11 @@
           <w:rFonts w:ascii="Times New Roman" w:hAnsi="Times New Roman"/>
         </w:rPr>
       </w:pPr>
-      <w:proofErr w:type="spellStart"/>
       <w:r>
         <w:rPr>
           <w:rFonts w:ascii="Times New Roman" w:hAnsi="Times New Roman"/>
         </w:rPr>
-        <w:t>LakeCat</w:t>
-      </w:r>
-      <w:proofErr w:type="spellEnd"/>
-      <w:r>
-        <w:rPr>
-          <w:rFonts w:ascii="Times New Roman" w:hAnsi="Times New Roman"/>
-        </w:rPr>
-        <w:t xml:space="preserve"> files were downloaded from Hill et al. (2018) (cited above). Ryan Hill and Marc Weber of the US Environmenta</w:t>
+        <w:t>LakeCat files were downloaded from Hill et al. (2018) (cited above). Ryan Hill and Marc Weber of the US Environmenta</w:t>
       </w:r>
       <w:r>
         <w:rPr>
@@ -17821,7 +16940,7 @@
         <w:noProof/>
         <w:color w:val="4F81BD" w:themeColor="accent1"/>
       </w:rPr>
-      <w:t>14</w:t>
+      <w:t>1</w:t>
     </w:r>
     <w:r>
       <w:rPr>
@@ -18996,7 +18115,7 @@
 </file>
 
 <file path=customXml/itemProps1.xml><?xml version="1.0" encoding="utf-8"?>
-<ds:datastoreItem xmlns:ds="http://schemas.openxmlformats.org/officeDocument/2006/customXml" ds:itemID="{C4489764-42A8-4D0C-9A7B-D314A0F17594}">
+<ds:datastoreItem xmlns:ds="http://schemas.openxmlformats.org/officeDocument/2006/customXml" ds:itemID="{86EE07EA-6EA8-48B0-ACE9-DE6EC9AB5D19}">
   <ds:schemaRefs>
     <ds:schemaRef ds:uri="http://schemas.openxmlformats.org/officeDocument/2006/bibliography"/>
   </ds:schemaRefs>

</xml_diff>